<commit_message>
Agregando el registro fotoDNI al modelo de la base de datos y asignando recursos al archivo de planificacion temporal
</commit_message>
<xml_diff>
--- a/Archivos trabajo integrador/Modelo base de datos registro de alumnos.docx
+++ b/Archivos trabajo integrador/Modelo base de datos registro de alumnos.docx
@@ -37,11 +37,9 @@
             <w:tcW w:w="2757" w:type="dxa"/>
           </w:tcPr>
           <w:p>
-            <w:proofErr w:type="spellStart"/>
             <w:r>
               <w:t>Dni_alumno</w:t>
             </w:r>
-            <w:proofErr w:type="spellEnd"/>
           </w:p>
         </w:tc>
       </w:tr>
@@ -54,11 +52,9 @@
             <w:tcW w:w="2757" w:type="dxa"/>
           </w:tcPr>
           <w:p>
-            <w:proofErr w:type="spellStart"/>
             <w:r>
               <w:t>nombreAlumno</w:t>
             </w:r>
-            <w:proofErr w:type="spellEnd"/>
           </w:p>
         </w:tc>
       </w:tr>
@@ -71,11 +67,9 @@
             <w:tcW w:w="2757" w:type="dxa"/>
           </w:tcPr>
           <w:p>
-            <w:proofErr w:type="spellStart"/>
             <w:r>
               <w:t>apellidoAlumno</w:t>
             </w:r>
-            <w:proofErr w:type="spellEnd"/>
           </w:p>
         </w:tc>
       </w:tr>
@@ -88,11 +82,9 @@
             <w:tcW w:w="2757" w:type="dxa"/>
           </w:tcPr>
           <w:p>
-            <w:proofErr w:type="spellStart"/>
             <w:r>
               <w:t>edadAlumno</w:t>
             </w:r>
-            <w:proofErr w:type="spellEnd"/>
           </w:p>
         </w:tc>
       </w:tr>
@@ -105,11 +97,9 @@
             <w:tcW w:w="2757" w:type="dxa"/>
           </w:tcPr>
           <w:p>
-            <w:proofErr w:type="spellStart"/>
             <w:r>
               <w:t>id_sexo</w:t>
             </w:r>
-            <w:proofErr w:type="spellEnd"/>
           </w:p>
         </w:tc>
       </w:tr>
@@ -122,11 +112,9 @@
             <w:tcW w:w="2757" w:type="dxa"/>
           </w:tcPr>
           <w:p>
-            <w:proofErr w:type="spellStart"/>
             <w:r>
               <w:t>emailAlumno</w:t>
             </w:r>
-            <w:proofErr w:type="spellEnd"/>
           </w:p>
         </w:tc>
       </w:tr>
@@ -139,11 +127,9 @@
             <w:tcW w:w="2757" w:type="dxa"/>
           </w:tcPr>
           <w:p>
-            <w:proofErr w:type="spellStart"/>
             <w:r>
               <w:t>telefonoAlumno</w:t>
             </w:r>
-            <w:proofErr w:type="spellEnd"/>
           </w:p>
         </w:tc>
       </w:tr>
@@ -156,11 +142,9 @@
             <w:tcW w:w="2757" w:type="dxa"/>
           </w:tcPr>
           <w:p>
-            <w:proofErr w:type="spellStart"/>
             <w:r>
               <w:t>direccionAlumno</w:t>
             </w:r>
-            <w:proofErr w:type="spellEnd"/>
           </w:p>
         </w:tc>
       </w:tr>
@@ -173,11 +157,9 @@
             <w:tcW w:w="2757" w:type="dxa"/>
           </w:tcPr>
           <w:p>
-            <w:proofErr w:type="spellStart"/>
             <w:r>
               <w:t>cusAlumno</w:t>
             </w:r>
-            <w:proofErr w:type="spellEnd"/>
           </w:p>
         </w:tc>
       </w:tr>
@@ -190,11 +172,9 @@
             <w:tcW w:w="2757" w:type="dxa"/>
           </w:tcPr>
           <w:p>
-            <w:proofErr w:type="spellStart"/>
             <w:r>
               <w:t>Id_curso</w:t>
             </w:r>
-            <w:proofErr w:type="spellEnd"/>
           </w:p>
         </w:tc>
       </w:tr>
@@ -207,11 +187,9 @@
             <w:tcW w:w="2757" w:type="dxa"/>
           </w:tcPr>
           <w:p>
-            <w:proofErr w:type="spellStart"/>
             <w:r>
               <w:t>Id_division</w:t>
             </w:r>
-            <w:proofErr w:type="spellEnd"/>
           </w:p>
         </w:tc>
       </w:tr>
@@ -224,11 +202,9 @@
             <w:tcW w:w="2757" w:type="dxa"/>
           </w:tcPr>
           <w:p>
-            <w:proofErr w:type="spellStart"/>
             <w:r>
               <w:t>Id_turno</w:t>
             </w:r>
-            <w:proofErr w:type="spellEnd"/>
           </w:p>
         </w:tc>
       </w:tr>
@@ -241,11 +217,24 @@
             <w:tcW w:w="2757" w:type="dxa"/>
           </w:tcPr>
           <w:p>
-            <w:proofErr w:type="spellStart"/>
             <w:r>
               <w:t>Id_especialidad</w:t>
             </w:r>
-            <w:proofErr w:type="spellEnd"/>
+          </w:p>
+        </w:tc>
+      </w:tr>
+      <w:tr>
+        <w:trPr>
+          <w:trHeight w:val="271"/>
+        </w:trPr>
+        <w:tc>
+          <w:tcPr>
+            <w:tcW w:w="2757" w:type="dxa"/>
+          </w:tcPr>
+          <w:p>
+            <w:r>
+              <w:t>fotoDNI</w:t>
+            </w:r>
           </w:p>
         </w:tc>
       </w:tr>
@@ -285,11 +274,9 @@
             <w:tcW w:w="1873" w:type="dxa"/>
           </w:tcPr>
           <w:p>
-            <w:proofErr w:type="spellStart"/>
             <w:r>
               <w:t>Dni_tutor</w:t>
             </w:r>
-            <w:proofErr w:type="spellEnd"/>
           </w:p>
         </w:tc>
       </w:tr>
@@ -302,11 +289,9 @@
             <w:tcW w:w="1873" w:type="dxa"/>
           </w:tcPr>
           <w:p>
-            <w:proofErr w:type="spellStart"/>
             <w:r>
               <w:t>Id_parentesco</w:t>
             </w:r>
-            <w:proofErr w:type="spellEnd"/>
           </w:p>
         </w:tc>
       </w:tr>
@@ -319,11 +304,9 @@
             <w:tcW w:w="1873" w:type="dxa"/>
           </w:tcPr>
           <w:p>
-            <w:proofErr w:type="spellStart"/>
             <w:r>
               <w:t>nombreTutor</w:t>
             </w:r>
-            <w:proofErr w:type="spellEnd"/>
           </w:p>
         </w:tc>
       </w:tr>
@@ -336,11 +319,9 @@
             <w:tcW w:w="1873" w:type="dxa"/>
           </w:tcPr>
           <w:p>
-            <w:proofErr w:type="spellStart"/>
             <w:r>
               <w:t>apellidTutor</w:t>
             </w:r>
-            <w:proofErr w:type="spellEnd"/>
           </w:p>
         </w:tc>
       </w:tr>
@@ -353,11 +334,9 @@
             <w:tcW w:w="1873" w:type="dxa"/>
           </w:tcPr>
           <w:p>
-            <w:proofErr w:type="spellStart"/>
             <w:r>
               <w:t>edadTutor</w:t>
             </w:r>
-            <w:proofErr w:type="spellEnd"/>
           </w:p>
         </w:tc>
       </w:tr>
@@ -370,11 +349,9 @@
             <w:tcW w:w="1873" w:type="dxa"/>
           </w:tcPr>
           <w:p>
-            <w:proofErr w:type="spellStart"/>
             <w:r>
               <w:t>Id_sexo</w:t>
             </w:r>
-            <w:proofErr w:type="spellEnd"/>
           </w:p>
         </w:tc>
       </w:tr>
@@ -387,11 +364,9 @@
             <w:tcW w:w="1873" w:type="dxa"/>
           </w:tcPr>
           <w:p>
-            <w:proofErr w:type="spellStart"/>
             <w:r>
               <w:t>emailTutor</w:t>
             </w:r>
-            <w:proofErr w:type="spellEnd"/>
           </w:p>
         </w:tc>
       </w:tr>
@@ -404,11 +379,9 @@
             <w:tcW w:w="1873" w:type="dxa"/>
           </w:tcPr>
           <w:p>
-            <w:proofErr w:type="spellStart"/>
             <w:r>
               <w:t>telefonoTutor</w:t>
             </w:r>
-            <w:proofErr w:type="spellEnd"/>
           </w:p>
         </w:tc>
       </w:tr>
@@ -421,11 +394,9 @@
             <w:tcW w:w="1873" w:type="dxa"/>
           </w:tcPr>
           <w:p>
-            <w:proofErr w:type="spellStart"/>
             <w:r>
               <w:t>direccionTutor</w:t>
             </w:r>
-            <w:proofErr w:type="spellEnd"/>
           </w:p>
         </w:tc>
       </w:tr>
@@ -466,11 +437,9 @@
             <w:tcW w:w="2083" w:type="dxa"/>
           </w:tcPr>
           <w:p>
-            <w:proofErr w:type="spellStart"/>
             <w:r>
               <w:t>idCurso</w:t>
             </w:r>
-            <w:proofErr w:type="spellEnd"/>
           </w:p>
         </w:tc>
       </w:tr>
@@ -525,11 +494,9 @@
             <w:tcW w:w="1828" w:type="dxa"/>
           </w:tcPr>
           <w:p>
-            <w:proofErr w:type="spellStart"/>
             <w:r>
               <w:t>Id_genero</w:t>
             </w:r>
-            <w:proofErr w:type="spellEnd"/>
           </w:p>
         </w:tc>
       </w:tr>
@@ -542,11 +509,9 @@
             <w:tcW w:w="1828" w:type="dxa"/>
           </w:tcPr>
           <w:p>
-            <w:proofErr w:type="spellStart"/>
             <w:r>
               <w:t>nombreGenero</w:t>
             </w:r>
-            <w:proofErr w:type="spellEnd"/>
           </w:p>
         </w:tc>
       </w:tr>
@@ -1539,129 +1504,83 @@
         </mc:AlternateContent>
       </w:r>
     </w:p>
-    <w:tbl>
-      <w:tblPr>
-        <w:tblStyle w:val="Tablaconcuadrcula"/>
-        <w:tblpPr w:leftFromText="141" w:rightFromText="141" w:vertAnchor="page" w:horzAnchor="page" w:tblpX="1216" w:tblpY="8626"/>
-        <w:tblW w:w="0" w:type="auto"/>
-        <w:tblLook w:val="04A0" w:firstRow="1" w:lastRow="0" w:firstColumn="1" w:lastColumn="0" w:noHBand="0" w:noVBand="1"/>
-      </w:tblPr>
-      <w:tblGrid>
-        <w:gridCol w:w="1828"/>
-      </w:tblGrid>
-      <w:tr>
-        <w:trPr>
-          <w:trHeight w:val="274"/>
-        </w:trPr>
-        <w:tc>
-          <w:tcPr>
-            <w:tcW w:w="1828" w:type="dxa"/>
-            <w:shd w:val="clear" w:color="auto" w:fill="FFC000"/>
-          </w:tcPr>
-          <w:p>
-            <w:r>
-              <w:t>Turnos</w:t>
-            </w:r>
-          </w:p>
-        </w:tc>
-      </w:tr>
-      <w:tr>
-        <w:trPr>
-          <w:trHeight w:val="259"/>
-        </w:trPr>
-        <w:tc>
-          <w:tcPr>
-            <w:tcW w:w="1828" w:type="dxa"/>
-          </w:tcPr>
-          <w:p>
-            <w:proofErr w:type="spellStart"/>
-            <w:r>
-              <w:t>Id_turno</w:t>
-            </w:r>
-            <w:proofErr w:type="spellEnd"/>
-          </w:p>
-        </w:tc>
-      </w:tr>
-      <w:tr>
-        <w:trPr>
-          <w:trHeight w:val="259"/>
-        </w:trPr>
-        <w:tc>
-          <w:tcPr>
-            <w:tcW w:w="1828" w:type="dxa"/>
-          </w:tcPr>
-          <w:p>
-            <w:proofErr w:type="spellStart"/>
-            <w:r>
-              <w:t>nombreTurno</w:t>
-            </w:r>
-            <w:proofErr w:type="spellEnd"/>
-          </w:p>
-        </w:tc>
-      </w:tr>
-    </w:tbl>
-    <w:tbl>
-      <w:tblPr>
-        <w:tblStyle w:val="Tablaconcuadrcula"/>
-        <w:tblpPr w:leftFromText="141" w:rightFromText="141" w:vertAnchor="text" w:horzAnchor="page" w:tblpX="3841" w:tblpY="2921"/>
-        <w:tblW w:w="0" w:type="auto"/>
-        <w:tblLook w:val="04A0" w:firstRow="1" w:lastRow="0" w:firstColumn="1" w:lastColumn="0" w:noHBand="0" w:noVBand="1"/>
-      </w:tblPr>
-      <w:tblGrid>
-        <w:gridCol w:w="2367"/>
-      </w:tblGrid>
-      <w:tr>
-        <w:trPr>
-          <w:trHeight w:val="264"/>
-        </w:trPr>
-        <w:tc>
-          <w:tcPr>
-            <w:tcW w:w="2367" w:type="dxa"/>
-            <w:shd w:val="clear" w:color="auto" w:fill="FFC000"/>
-          </w:tcPr>
-          <w:p>
-            <w:r>
-              <w:t>Especialidades</w:t>
-            </w:r>
-          </w:p>
-        </w:tc>
-      </w:tr>
-      <w:tr>
-        <w:trPr>
-          <w:trHeight w:val="250"/>
-        </w:trPr>
-        <w:tc>
-          <w:tcPr>
-            <w:tcW w:w="2367" w:type="dxa"/>
-          </w:tcPr>
-          <w:p>
-            <w:proofErr w:type="spellStart"/>
-            <w:r>
-              <w:t>Id_especialidad</w:t>
-            </w:r>
-            <w:proofErr w:type="spellEnd"/>
-          </w:p>
-        </w:tc>
-      </w:tr>
-      <w:tr>
-        <w:trPr>
-          <w:trHeight w:val="250"/>
-        </w:trPr>
-        <w:tc>
-          <w:tcPr>
-            <w:tcW w:w="2367" w:type="dxa"/>
-          </w:tcPr>
-          <w:p>
-            <w:proofErr w:type="spellStart"/>
-            <w:r>
-              <w:t>nombreEspecialidad</w:t>
-            </w:r>
-            <w:proofErr w:type="spellEnd"/>
-          </w:p>
-        </w:tc>
-      </w:tr>
-    </w:tbl>
     <w:p>
+      <w:r>
+        <w:rPr>
+          <w:noProof/>
+        </w:rPr>
+        <mc:AlternateContent>
+          <mc:Choice Requires="wps">
+            <w:drawing>
+              <wp:anchor distT="0" distB="0" distL="114300" distR="114300" simplePos="0" relativeHeight="251661312" behindDoc="0" locked="0" layoutInCell="1" allowOverlap="1" wp14:anchorId="3420B4D3" wp14:editId="3D994E7C">
+                <wp:simplePos x="0" y="0"/>
+                <wp:positionH relativeFrom="column">
+                  <wp:posOffset>1758315</wp:posOffset>
+                </wp:positionH>
+                <wp:positionV relativeFrom="paragraph">
+                  <wp:posOffset>225424</wp:posOffset>
+                </wp:positionV>
+                <wp:extent cx="447675" cy="1495425"/>
+                <wp:effectExtent l="0" t="0" r="66675" b="47625"/>
+                <wp:wrapNone/>
+                <wp:docPr id="1297478899" name="Conector recto de flecha 6"/>
+                <wp:cNvGraphicFramePr/>
+                <a:graphic xmlns:a="http://schemas.openxmlformats.org/drawingml/2006/main">
+                  <a:graphicData uri="http://schemas.microsoft.com/office/word/2010/wordprocessingShape">
+                    <wps:wsp>
+                      <wps:cNvCnPr/>
+                      <wps:spPr>
+                        <a:xfrm>
+                          <a:off x="0" y="0"/>
+                          <a:ext cx="447675" cy="1495425"/>
+                        </a:xfrm>
+                        <a:prstGeom prst="straightConnector1">
+                          <a:avLst/>
+                        </a:prstGeom>
+                        <a:ln>
+                          <a:tailEnd type="triangle"/>
+                        </a:ln>
+                      </wps:spPr>
+                      <wps:style>
+                        <a:lnRef idx="1">
+                          <a:schemeClr val="accent1"/>
+                        </a:lnRef>
+                        <a:fillRef idx="0">
+                          <a:schemeClr val="accent1"/>
+                        </a:fillRef>
+                        <a:effectRef idx="0">
+                          <a:schemeClr val="accent1"/>
+                        </a:effectRef>
+                        <a:fontRef idx="minor">
+                          <a:schemeClr val="tx1"/>
+                        </a:fontRef>
+                      </wps:style>
+                      <wps:bodyPr/>
+                    </wps:wsp>
+                  </a:graphicData>
+                </a:graphic>
+                <wp14:sizeRelH relativeFrom="margin">
+                  <wp14:pctWidth>0</wp14:pctWidth>
+                </wp14:sizeRelH>
+                <wp14:sizeRelV relativeFrom="margin">
+                  <wp14:pctHeight>0</wp14:pctHeight>
+                </wp14:sizeRelV>
+              </wp:anchor>
+            </w:drawing>
+          </mc:Choice>
+          <mc:Fallback>
+            <w:pict>
+              <v:shapetype w14:anchorId="4CCB5247" id="_x0000_t32" coordsize="21600,21600" o:spt="32" o:oned="t" path="m,l21600,21600e" filled="f">
+                <v:path arrowok="t" fillok="f" o:connecttype="none"/>
+                <o:lock v:ext="edit" shapetype="t"/>
+              </v:shapetype>
+              <v:shape id="Conector recto de flecha 6" o:spid="_x0000_s1026" type="#_x0000_t32" style="position:absolute;margin-left:138.45pt;margin-top:17.75pt;width:35.25pt;height:117.75pt;z-index:251661312;visibility:visible;mso-wrap-style:square;mso-width-percent:0;mso-height-percent:0;mso-wrap-distance-left:9pt;mso-wrap-distance-top:0;mso-wrap-distance-right:9pt;mso-wrap-distance-bottom:0;mso-position-horizontal:absolute;mso-position-horizontal-relative:text;mso-position-vertical:absolute;mso-position-vertical-relative:text;mso-width-percent:0;mso-height-percent:0;mso-width-relative:margin;mso-height-relative:margin" o:gfxdata="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" strokecolor="#4472c4 [3204]" strokeweight=".5pt">
+                <v:stroke endarrow="block" joinstyle="miter"/>
+              </v:shape>
+            </w:pict>
+          </mc:Fallback>
+        </mc:AlternateContent>
+      </w:r>
       <w:r>
         <w:rPr>
           <w:noProof/>
@@ -1774,7 +1693,7 @@
         <mc:AlternateContent>
           <mc:Choice Requires="wps">
             <w:drawing>
-              <wp:anchor distT="0" distB="0" distL="114300" distR="114300" simplePos="0" relativeHeight="251662336" behindDoc="0" locked="0" layoutInCell="1" allowOverlap="1" wp14:anchorId="6AA817F9" wp14:editId="5E271578">
+              <wp:anchor distT="0" distB="0" distL="114300" distR="114300" simplePos="0" relativeHeight="251662336" behindDoc="0" locked="0" layoutInCell="1" allowOverlap="1" wp14:anchorId="6AA817F9" wp14:editId="0B6D0222">
                 <wp:simplePos x="0" y="0"/>
                 <wp:positionH relativeFrom="column">
                   <wp:posOffset>4672965</wp:posOffset>
@@ -1826,73 +1745,7 @@
           </mc:Choice>
           <mc:Fallback>
             <w:pict>
-              <v:shape w14:anchorId="1AFB3F7D" id="Conector recto de flecha 7" o:spid="_x0000_s1026" type="#_x0000_t32" style="position:absolute;margin-left:367.95pt;margin-top:14pt;width:11.25pt;height:101.25pt;z-index:251662336;visibility:visible;mso-wrap-style:square;mso-wrap-distance-left:9pt;mso-wrap-distance-top:0;mso-wrap-distance-right:9pt;mso-wrap-distance-bottom:0;mso-position-horizontal:absolute;mso-position-horizontal-relative:text;mso-position-vertical:absolute;mso-position-vertical-relative:text" o:gfxdata="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" strokecolor="#4472c4 [3204]" strokeweight=".5pt">
-                <v:stroke endarrow="block" joinstyle="miter"/>
-              </v:shape>
-            </w:pict>
-          </mc:Fallback>
-        </mc:AlternateContent>
-      </w:r>
-      <w:r>
-        <w:rPr>
-          <w:noProof/>
-        </w:rPr>
-        <mc:AlternateContent>
-          <mc:Choice Requires="wps">
-            <w:drawing>
-              <wp:anchor distT="0" distB="0" distL="114300" distR="114300" simplePos="0" relativeHeight="251661312" behindDoc="0" locked="0" layoutInCell="1" allowOverlap="1" wp14:anchorId="3420B4D3" wp14:editId="2474449C">
-                <wp:simplePos x="0" y="0"/>
-                <wp:positionH relativeFrom="column">
-                  <wp:posOffset>1758315</wp:posOffset>
-                </wp:positionH>
-                <wp:positionV relativeFrom="paragraph">
-                  <wp:posOffset>225425</wp:posOffset>
-                </wp:positionV>
-                <wp:extent cx="485775" cy="704850"/>
-                <wp:effectExtent l="0" t="0" r="47625" b="57150"/>
-                <wp:wrapNone/>
-                <wp:docPr id="1297478899" name="Conector recto de flecha 6"/>
-                <wp:cNvGraphicFramePr/>
-                <a:graphic xmlns:a="http://schemas.openxmlformats.org/drawingml/2006/main">
-                  <a:graphicData uri="http://schemas.microsoft.com/office/word/2010/wordprocessingShape">
-                    <wps:wsp>
-                      <wps:cNvCnPr/>
-                      <wps:spPr>
-                        <a:xfrm>
-                          <a:off x="0" y="0"/>
-                          <a:ext cx="485775" cy="704850"/>
-                        </a:xfrm>
-                        <a:prstGeom prst="straightConnector1">
-                          <a:avLst/>
-                        </a:prstGeom>
-                        <a:ln>
-                          <a:tailEnd type="triangle"/>
-                        </a:ln>
-                      </wps:spPr>
-                      <wps:style>
-                        <a:lnRef idx="1">
-                          <a:schemeClr val="accent1"/>
-                        </a:lnRef>
-                        <a:fillRef idx="0">
-                          <a:schemeClr val="accent1"/>
-                        </a:fillRef>
-                        <a:effectRef idx="0">
-                          <a:schemeClr val="accent1"/>
-                        </a:effectRef>
-                        <a:fontRef idx="minor">
-                          <a:schemeClr val="tx1"/>
-                        </a:fontRef>
-                      </wps:style>
-                      <wps:bodyPr/>
-                    </wps:wsp>
-                  </a:graphicData>
-                </a:graphic>
-              </wp:anchor>
-            </w:drawing>
-          </mc:Choice>
-          <mc:Fallback>
-            <w:pict>
-              <v:shape w14:anchorId="4355F670" id="Conector recto de flecha 6" o:spid="_x0000_s1026" type="#_x0000_t32" style="position:absolute;margin-left:138.45pt;margin-top:17.75pt;width:38.25pt;height:55.5pt;z-index:251661312;visibility:visible;mso-wrap-style:square;mso-wrap-distance-left:9pt;mso-wrap-distance-top:0;mso-wrap-distance-right:9pt;mso-wrap-distance-bottom:0;mso-position-horizontal:absolute;mso-position-horizontal-relative:text;mso-position-vertical:absolute;mso-position-vertical-relative:text" o:gfxdata="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" strokecolor="#4472c4 [3204]" strokeweight=".5pt">
+              <v:shape w14:anchorId="4A10294D" id="Conector recto de flecha 7" o:spid="_x0000_s1026" type="#_x0000_t32" style="position:absolute;margin-left:367.95pt;margin-top:14pt;width:11.25pt;height:101.25pt;z-index:251662336;visibility:visible;mso-wrap-style:square;mso-wrap-distance-left:9pt;mso-wrap-distance-top:0;mso-wrap-distance-right:9pt;mso-wrap-distance-bottom:0;mso-position-horizontal:absolute;mso-position-horizontal-relative:text;mso-position-vertical:absolute;mso-position-vertical-relative:text" o:gfxdata="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" strokecolor="#4472c4 [3204]" strokeweight=".5pt">
                 <v:stroke endarrow="block" joinstyle="miter"/>
               </v:shape>
             </w:pict>
@@ -2014,67 +1867,6 @@
         </mc:AlternateContent>
       </w:r>
     </w:p>
-    <w:tbl>
-      <w:tblPr>
-        <w:tblStyle w:val="Tablaconcuadrcula"/>
-        <w:tblpPr w:leftFromText="141" w:rightFromText="141" w:vertAnchor="text" w:horzAnchor="margin" w:tblpXSpec="center" w:tblpY="207"/>
-        <w:tblW w:w="0" w:type="auto"/>
-        <w:tblLook w:val="04A0" w:firstRow="1" w:lastRow="0" w:firstColumn="1" w:lastColumn="0" w:noHBand="0" w:noVBand="1"/>
-      </w:tblPr>
-      <w:tblGrid>
-        <w:gridCol w:w="2562"/>
-      </w:tblGrid>
-      <w:tr>
-        <w:trPr>
-          <w:trHeight w:val="264"/>
-        </w:trPr>
-        <w:tc>
-          <w:tcPr>
-            <w:tcW w:w="2562" w:type="dxa"/>
-            <w:shd w:val="clear" w:color="auto" w:fill="FFC000"/>
-          </w:tcPr>
-          <w:p>
-            <w:r>
-              <w:t>Divisiones</w:t>
-            </w:r>
-          </w:p>
-        </w:tc>
-      </w:tr>
-      <w:tr>
-        <w:trPr>
-          <w:trHeight w:val="250"/>
-        </w:trPr>
-        <w:tc>
-          <w:tcPr>
-            <w:tcW w:w="2562" w:type="dxa"/>
-          </w:tcPr>
-          <w:p>
-            <w:proofErr w:type="spellStart"/>
-            <w:r>
-              <w:t>Id_division</w:t>
-            </w:r>
-            <w:proofErr w:type="spellEnd"/>
-          </w:p>
-        </w:tc>
-      </w:tr>
-      <w:tr>
-        <w:trPr>
-          <w:trHeight w:val="250"/>
-        </w:trPr>
-        <w:tc>
-          <w:tcPr>
-            <w:tcW w:w="2562" w:type="dxa"/>
-          </w:tcPr>
-          <w:p>
-            <w:proofErr w:type="spellStart"/>
-            <w:r>
-              <w:t>nombreDivision</w:t>
-            </w:r>
-            <w:proofErr w:type="spellEnd"/>
-          </w:p>
-        </w:tc>
-      </w:tr>
-    </w:tbl>
     <w:p>
       <w:r>
         <w:rPr>
@@ -2083,13 +1875,85 @@
         <mc:AlternateContent>
           <mc:Choice Requires="wps">
             <w:drawing>
-              <wp:anchor distT="0" distB="0" distL="114300" distR="114300" simplePos="0" relativeHeight="251678720" behindDoc="0" locked="0" layoutInCell="1" allowOverlap="1" wp14:anchorId="0631FAAB" wp14:editId="00426B7A">
+              <wp:anchor distT="0" distB="0" distL="114300" distR="114300" simplePos="0" relativeHeight="251660288" behindDoc="0" locked="0" layoutInCell="1" allowOverlap="1" wp14:anchorId="6373D0B2" wp14:editId="785DB0C0">
                 <wp:simplePos x="0" y="0"/>
                 <wp:positionH relativeFrom="column">
-                  <wp:posOffset>100965</wp:posOffset>
+                  <wp:posOffset>1158240</wp:posOffset>
                 </wp:positionH>
                 <wp:positionV relativeFrom="paragraph">
-                  <wp:posOffset>6350</wp:posOffset>
+                  <wp:posOffset>168275</wp:posOffset>
+                </wp:positionV>
+                <wp:extent cx="361950" cy="1752600"/>
+                <wp:effectExtent l="0" t="0" r="57150" b="57150"/>
+                <wp:wrapNone/>
+                <wp:docPr id="1069788778" name="Conector recto de flecha 5"/>
+                <wp:cNvGraphicFramePr/>
+                <a:graphic xmlns:a="http://schemas.openxmlformats.org/drawingml/2006/main">
+                  <a:graphicData uri="http://schemas.microsoft.com/office/word/2010/wordprocessingShape">
+                    <wps:wsp>
+                      <wps:cNvCnPr/>
+                      <wps:spPr>
+                        <a:xfrm>
+                          <a:off x="0" y="0"/>
+                          <a:ext cx="361950" cy="1752600"/>
+                        </a:xfrm>
+                        <a:prstGeom prst="straightConnector1">
+                          <a:avLst/>
+                        </a:prstGeom>
+                        <a:ln>
+                          <a:tailEnd type="triangle"/>
+                        </a:ln>
+                      </wps:spPr>
+                      <wps:style>
+                        <a:lnRef idx="1">
+                          <a:schemeClr val="accent1"/>
+                        </a:lnRef>
+                        <a:fillRef idx="0">
+                          <a:schemeClr val="accent1"/>
+                        </a:fillRef>
+                        <a:effectRef idx="0">
+                          <a:schemeClr val="accent1"/>
+                        </a:effectRef>
+                        <a:fontRef idx="minor">
+                          <a:schemeClr val="tx1"/>
+                        </a:fontRef>
+                      </wps:style>
+                      <wps:bodyPr/>
+                    </wps:wsp>
+                  </a:graphicData>
+                </a:graphic>
+                <wp14:sizeRelH relativeFrom="margin">
+                  <wp14:pctWidth>0</wp14:pctWidth>
+                </wp14:sizeRelH>
+                <wp14:sizeRelV relativeFrom="margin">
+                  <wp14:pctHeight>0</wp14:pctHeight>
+                </wp14:sizeRelV>
+              </wp:anchor>
+            </w:drawing>
+          </mc:Choice>
+          <mc:Fallback>
+            <w:pict>
+              <v:shape w14:anchorId="23CF7898" id="Conector recto de flecha 5" o:spid="_x0000_s1026" type="#_x0000_t32" style="position:absolute;margin-left:91.2pt;margin-top:13.25pt;width:28.5pt;height:138pt;z-index:251660288;visibility:visible;mso-wrap-style:square;mso-width-percent:0;mso-height-percent:0;mso-wrap-distance-left:9pt;mso-wrap-distance-top:0;mso-wrap-distance-right:9pt;mso-wrap-distance-bottom:0;mso-position-horizontal:absolute;mso-position-horizontal-relative:text;mso-position-vertical:absolute;mso-position-vertical-relative:text;mso-width-percent:0;mso-height-percent:0;mso-width-relative:margin;mso-height-relative:margin" o:gfxdata="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" strokecolor="#4472c4 [3204]" strokeweight=".5pt">
+                <v:stroke endarrow="block" joinstyle="miter"/>
+              </v:shape>
+            </w:pict>
+          </mc:Fallback>
+        </mc:AlternateContent>
+      </w:r>
+      <w:r>
+        <w:rPr>
+          <w:noProof/>
+        </w:rPr>
+        <mc:AlternateContent>
+          <mc:Choice Requires="wps">
+            <w:drawing>
+              <wp:anchor distT="0" distB="0" distL="114300" distR="114300" simplePos="0" relativeHeight="251678720" behindDoc="0" locked="0" layoutInCell="1" allowOverlap="1" wp14:anchorId="0631FAAB" wp14:editId="6E3CAF08">
+                <wp:simplePos x="0" y="0"/>
+                <wp:positionH relativeFrom="column">
+                  <wp:posOffset>615315</wp:posOffset>
+                </wp:positionH>
+                <wp:positionV relativeFrom="paragraph">
+                  <wp:posOffset>215900</wp:posOffset>
                 </wp:positionV>
                 <wp:extent cx="247650" cy="266700"/>
                 <wp:effectExtent l="0" t="0" r="19050" b="19050"/>
@@ -2160,7 +2024,7 @@
           </mc:Choice>
           <mc:Fallback>
             <w:pict>
-              <v:rect w14:anchorId="0631FAAB" id="Rectángulo 23" o:spid="_x0000_s1035" style="position:absolute;margin-left:7.95pt;margin-top:.5pt;width:19.5pt;height:21pt;z-index:251678720;visibility:visible;mso-wrap-style:square;mso-height-percent:0;mso-wrap-distance-left:9pt;mso-wrap-distance-top:0;mso-wrap-distance-right:9pt;mso-wrap-distance-bottom:0;mso-position-horizontal:absolute;mso-position-horizontal-relative:text;mso-position-vertical:absolute;mso-position-vertical-relative:text;mso-height-percent:0;mso-height-relative:margin;v-text-anchor:middle" o:gfxdata="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" fillcolor="#4472c4 [3204]" strokecolor="#09101d [484]" strokeweight="1pt">
+              <v:rect w14:anchorId="0631FAAB" id="Rectángulo 23" o:spid="_x0000_s1035" style="position:absolute;margin-left:48.45pt;margin-top:17pt;width:19.5pt;height:21pt;z-index:251678720;visibility:visible;mso-wrap-style:square;mso-height-percent:0;mso-wrap-distance-left:9pt;mso-wrap-distance-top:0;mso-wrap-distance-right:9pt;mso-wrap-distance-bottom:0;mso-position-horizontal:absolute;mso-position-horizontal-relative:text;mso-position-vertical:absolute;mso-position-vertical-relative:text;mso-height-percent:0;mso-height-relative:margin;v-text-anchor:middle" o:gfxdata="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" fillcolor="#4472c4 [3204]" strokecolor="#09101d [484]" strokeweight="1pt">
                 <v:textbox>
                   <w:txbxContent>
                     <w:p>
@@ -2191,13 +2055,87 @@
         <mc:AlternateContent>
           <mc:Choice Requires="wps">
             <w:drawing>
-              <wp:anchor distT="0" distB="0" distL="114300" distR="114300" simplePos="0" relativeHeight="251676672" behindDoc="0" locked="0" layoutInCell="1" allowOverlap="1" wp14:anchorId="25B52688" wp14:editId="09F58D1A">
+              <wp:anchor distT="0" distB="0" distL="114300" distR="114300" simplePos="0" relativeHeight="251659264" behindDoc="0" locked="0" layoutInCell="1" allowOverlap="1" wp14:anchorId="2F978382" wp14:editId="3DAB2B53">
                 <wp:simplePos x="0" y="0"/>
                 <wp:positionH relativeFrom="column">
-                  <wp:posOffset>1129665</wp:posOffset>
+                  <wp:posOffset>434339</wp:posOffset>
                 </wp:positionH>
                 <wp:positionV relativeFrom="paragraph">
-                  <wp:posOffset>6350</wp:posOffset>
+                  <wp:posOffset>168275</wp:posOffset>
+                </wp:positionV>
+                <wp:extent cx="64135" cy="1123950"/>
+                <wp:effectExtent l="76200" t="0" r="31115" b="57150"/>
+                <wp:wrapNone/>
+                <wp:docPr id="645298723" name="Conector recto de flecha 4"/>
+                <wp:cNvGraphicFramePr/>
+                <a:graphic xmlns:a="http://schemas.openxmlformats.org/drawingml/2006/main">
+                  <a:graphicData uri="http://schemas.microsoft.com/office/word/2010/wordprocessingShape">
+                    <wps:wsp>
+                      <wps:cNvCnPr/>
+                      <wps:spPr>
+                        <a:xfrm flipH="1">
+                          <a:off x="0" y="0"/>
+                          <a:ext cx="64135" cy="1123950"/>
+                        </a:xfrm>
+                        <a:prstGeom prst="straightConnector1">
+                          <a:avLst/>
+                        </a:prstGeom>
+                        <a:ln>
+                          <a:tailEnd type="triangle"/>
+                        </a:ln>
+                      </wps:spPr>
+                      <wps:style>
+                        <a:lnRef idx="1">
+                          <a:schemeClr val="accent1"/>
+                        </a:lnRef>
+                        <a:fillRef idx="0">
+                          <a:schemeClr val="accent1"/>
+                        </a:fillRef>
+                        <a:effectRef idx="0">
+                          <a:schemeClr val="accent1"/>
+                        </a:effectRef>
+                        <a:fontRef idx="minor">
+                          <a:schemeClr val="tx1"/>
+                        </a:fontRef>
+                      </wps:style>
+                      <wps:bodyPr/>
+                    </wps:wsp>
+                  </a:graphicData>
+                </a:graphic>
+                <wp14:sizeRelH relativeFrom="margin">
+                  <wp14:pctWidth>0</wp14:pctWidth>
+                </wp14:sizeRelH>
+                <wp14:sizeRelV relativeFrom="margin">
+                  <wp14:pctHeight>0</wp14:pctHeight>
+                </wp14:sizeRelV>
+              </wp:anchor>
+            </w:drawing>
+          </mc:Choice>
+          <mc:Fallback>
+            <w:pict>
+              <v:shape w14:anchorId="14A3C3FF" id="Conector recto de flecha 4" o:spid="_x0000_s1026" type="#_x0000_t32" style="position:absolute;margin-left:34.2pt;margin-top:13.25pt;width:5.05pt;height:88.5pt;flip:x;z-index:251659264;visibility:visible;mso-wrap-style:square;mso-width-percent:0;mso-height-percent:0;mso-wrap-distance-left:9pt;mso-wrap-distance-top:0;mso-wrap-distance-right:9pt;mso-wrap-distance-bottom:0;mso-position-horizontal:absolute;mso-position-horizontal-relative:text;mso-position-vertical:absolute;mso-position-vertical-relative:text;mso-width-percent:0;mso-height-percent:0;mso-width-relative:margin;mso-height-relative:margin" o:gfxdata="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" strokecolor="#4472c4 [3204]" strokeweight=".5pt">
+                <v:stroke endarrow="block" joinstyle="miter"/>
+              </v:shape>
+            </w:pict>
+          </mc:Fallback>
+        </mc:AlternateContent>
+      </w:r>
+    </w:p>
+    <w:p>
+      <w:r>
+        <w:rPr>
+          <w:noProof/>
+        </w:rPr>
+        <mc:AlternateContent>
+          <mc:Choice Requires="wps">
+            <w:drawing>
+              <wp:anchor distT="0" distB="0" distL="114300" distR="114300" simplePos="0" relativeHeight="251676672" behindDoc="0" locked="0" layoutInCell="1" allowOverlap="1" wp14:anchorId="25B52688" wp14:editId="495EDE35">
+                <wp:simplePos x="0" y="0"/>
+                <wp:positionH relativeFrom="column">
+                  <wp:posOffset>1339215</wp:posOffset>
+                </wp:positionH>
+                <wp:positionV relativeFrom="paragraph">
+                  <wp:posOffset>6985</wp:posOffset>
                 </wp:positionV>
                 <wp:extent cx="247650" cy="247650"/>
                 <wp:effectExtent l="0" t="0" r="19050" b="19050"/>
@@ -2268,7 +2206,7 @@
           </mc:Choice>
           <mc:Fallback>
             <w:pict>
-              <v:rect w14:anchorId="25B52688" id="Rectángulo 21" o:spid="_x0000_s1036" style="position:absolute;margin-left:88.95pt;margin-top:.5pt;width:19.5pt;height:19.5pt;z-index:251676672;visibility:visible;mso-wrap-style:square;mso-height-percent:0;mso-wrap-distance-left:9pt;mso-wrap-distance-top:0;mso-wrap-distance-right:9pt;mso-wrap-distance-bottom:0;mso-position-horizontal:absolute;mso-position-horizontal-relative:text;mso-position-vertical:absolute;mso-position-vertical-relative:text;mso-height-percent:0;mso-height-relative:margin;v-text-anchor:middle" o:gfxdata="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" fillcolor="#4472c4 [3204]" strokecolor="#09101d [484]" strokeweight="1pt">
+              <v:rect w14:anchorId="25B52688" id="Rectángulo 21" o:spid="_x0000_s1036" style="position:absolute;margin-left:105.45pt;margin-top:.55pt;width:19.5pt;height:19.5pt;z-index:251676672;visibility:visible;mso-wrap-style:square;mso-height-percent:0;mso-wrap-distance-left:9pt;mso-wrap-distance-top:0;mso-wrap-distance-right:9pt;mso-wrap-distance-bottom:0;mso-position-horizontal:absolute;mso-position-horizontal-relative:text;mso-position-vertical:absolute;mso-position-vertical-relative:text;mso-height-percent:0;mso-height-relative:margin;v-text-anchor:middle" o:gfxdata="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" fillcolor="#4472c4 [3204]" strokecolor="#09101d [484]" strokeweight="1pt">
                 <v:textbox>
                   <w:txbxContent>
                     <w:p>
@@ -2299,158 +2237,18 @@
         <mc:AlternateContent>
           <mc:Choice Requires="wps">
             <w:drawing>
-              <wp:anchor distT="0" distB="0" distL="114300" distR="114300" simplePos="0" relativeHeight="251660288" behindDoc="0" locked="0" layoutInCell="1" allowOverlap="1" wp14:anchorId="6373D0B2" wp14:editId="058EF36F">
+              <wp:anchor distT="0" distB="0" distL="114300" distR="114300" simplePos="0" relativeHeight="251667456" behindDoc="0" locked="0" layoutInCell="1" allowOverlap="1" wp14:anchorId="07047EDA" wp14:editId="1A47BFAE">
                 <wp:simplePos x="0" y="0"/>
                 <wp:positionH relativeFrom="column">
-                  <wp:posOffset>958215</wp:posOffset>
+                  <wp:posOffset>4939665</wp:posOffset>
                 </wp:positionH>
                 <wp:positionV relativeFrom="paragraph">
-                  <wp:posOffset>25399</wp:posOffset>
+                  <wp:posOffset>6985</wp:posOffset>
                 </wp:positionV>
-                <wp:extent cx="514350" cy="942975"/>
-                <wp:effectExtent l="0" t="0" r="76200" b="47625"/>
+                <wp:extent cx="228600" cy="238125"/>
+                <wp:effectExtent l="0" t="0" r="19050" b="28575"/>
                 <wp:wrapNone/>
-                <wp:docPr id="1069788778" name="Conector recto de flecha 5"/>
-                <wp:cNvGraphicFramePr/>
-                <a:graphic xmlns:a="http://schemas.openxmlformats.org/drawingml/2006/main">
-                  <a:graphicData uri="http://schemas.microsoft.com/office/word/2010/wordprocessingShape">
-                    <wps:wsp>
-                      <wps:cNvCnPr/>
-                      <wps:spPr>
-                        <a:xfrm>
-                          <a:off x="0" y="0"/>
-                          <a:ext cx="514350" cy="942975"/>
-                        </a:xfrm>
-                        <a:prstGeom prst="straightConnector1">
-                          <a:avLst/>
-                        </a:prstGeom>
-                        <a:ln>
-                          <a:tailEnd type="triangle"/>
-                        </a:ln>
-                      </wps:spPr>
-                      <wps:style>
-                        <a:lnRef idx="1">
-                          <a:schemeClr val="accent1"/>
-                        </a:lnRef>
-                        <a:fillRef idx="0">
-                          <a:schemeClr val="accent1"/>
-                        </a:fillRef>
-                        <a:effectRef idx="0">
-                          <a:schemeClr val="accent1"/>
-                        </a:effectRef>
-                        <a:fontRef idx="minor">
-                          <a:schemeClr val="tx1"/>
-                        </a:fontRef>
-                      </wps:style>
-                      <wps:bodyPr/>
-                    </wps:wsp>
-                  </a:graphicData>
-                </a:graphic>
-              </wp:anchor>
-            </w:drawing>
-          </mc:Choice>
-          <mc:Fallback>
-            <w:pict>
-              <v:shape w14:anchorId="497DFFD1" id="Conector recto de flecha 5" o:spid="_x0000_s1026" type="#_x0000_t32" style="position:absolute;margin-left:75.45pt;margin-top:2pt;width:40.5pt;height:74.25pt;z-index:251660288;visibility:visible;mso-wrap-style:square;mso-wrap-distance-left:9pt;mso-wrap-distance-top:0;mso-wrap-distance-right:9pt;mso-wrap-distance-bottom:0;mso-position-horizontal:absolute;mso-position-horizontal-relative:text;mso-position-vertical:absolute;mso-position-vertical-relative:text" o:gfxdata="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" strokecolor="#4472c4 [3204]" strokeweight=".5pt">
-                <v:stroke endarrow="block" joinstyle="miter"/>
-              </v:shape>
-            </w:pict>
-          </mc:Fallback>
-        </mc:AlternateContent>
-      </w:r>
-      <w:r>
-        <w:rPr>
-          <w:noProof/>
-        </w:rPr>
-        <mc:AlternateContent>
-          <mc:Choice Requires="wps">
-            <w:drawing>
-              <wp:anchor distT="0" distB="0" distL="114300" distR="114300" simplePos="0" relativeHeight="251659264" behindDoc="0" locked="0" layoutInCell="1" allowOverlap="1" wp14:anchorId="2F978382" wp14:editId="6B4FEDED">
-                <wp:simplePos x="0" y="0"/>
-                <wp:positionH relativeFrom="column">
-                  <wp:posOffset>329565</wp:posOffset>
-                </wp:positionH>
-                <wp:positionV relativeFrom="paragraph">
-                  <wp:posOffset>6351</wp:posOffset>
-                </wp:positionV>
-                <wp:extent cx="104775" cy="819150"/>
-                <wp:effectExtent l="38100" t="0" r="28575" b="57150"/>
-                <wp:wrapNone/>
-                <wp:docPr id="645298723" name="Conector recto de flecha 4"/>
-                <wp:cNvGraphicFramePr/>
-                <a:graphic xmlns:a="http://schemas.openxmlformats.org/drawingml/2006/main">
-                  <a:graphicData uri="http://schemas.microsoft.com/office/word/2010/wordprocessingShape">
-                    <wps:wsp>
-                      <wps:cNvCnPr/>
-                      <wps:spPr>
-                        <a:xfrm flipH="1">
-                          <a:off x="0" y="0"/>
-                          <a:ext cx="104775" cy="819150"/>
-                        </a:xfrm>
-                        <a:prstGeom prst="straightConnector1">
-                          <a:avLst/>
-                        </a:prstGeom>
-                        <a:ln>
-                          <a:tailEnd type="triangle"/>
-                        </a:ln>
-                      </wps:spPr>
-                      <wps:style>
-                        <a:lnRef idx="1">
-                          <a:schemeClr val="accent1"/>
-                        </a:lnRef>
-                        <a:fillRef idx="0">
-                          <a:schemeClr val="accent1"/>
-                        </a:fillRef>
-                        <a:effectRef idx="0">
-                          <a:schemeClr val="accent1"/>
-                        </a:effectRef>
-                        <a:fontRef idx="minor">
-                          <a:schemeClr val="tx1"/>
-                        </a:fontRef>
-                      </wps:style>
-                      <wps:bodyPr/>
-                    </wps:wsp>
-                  </a:graphicData>
-                </a:graphic>
-                <wp14:sizeRelH relativeFrom="margin">
-                  <wp14:pctWidth>0</wp14:pctWidth>
-                </wp14:sizeRelH>
-                <wp14:sizeRelV relativeFrom="margin">
-                  <wp14:pctHeight>0</wp14:pctHeight>
-                </wp14:sizeRelV>
-              </wp:anchor>
-            </w:drawing>
-          </mc:Choice>
-          <mc:Fallback>
-            <w:pict>
-              <v:shape w14:anchorId="1F8ED585" id="Conector recto de flecha 4" o:spid="_x0000_s1026" type="#_x0000_t32" style="position:absolute;margin-left:25.95pt;margin-top:.5pt;width:8.25pt;height:64.5pt;flip:x;z-index:251659264;visibility:visible;mso-wrap-style:square;mso-width-percent:0;mso-height-percent:0;mso-wrap-distance-left:9pt;mso-wrap-distance-top:0;mso-wrap-distance-right:9pt;mso-wrap-distance-bottom:0;mso-position-horizontal:absolute;mso-position-horizontal-relative:text;mso-position-vertical:absolute;mso-position-vertical-relative:text;mso-width-percent:0;mso-height-percent:0;mso-width-relative:margin;mso-height-relative:margin" o:gfxdata="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" strokecolor="#4472c4 [3204]" strokeweight=".5pt">
-                <v:stroke endarrow="block" joinstyle="miter"/>
-              </v:shape>
-            </w:pict>
-          </mc:Fallback>
-        </mc:AlternateContent>
-      </w:r>
-    </w:p>
-    <w:p>
-      <w:r>
-        <w:rPr>
-          <w:noProof/>
-        </w:rPr>
-        <mc:AlternateContent>
-          <mc:Choice Requires="wps">
-            <w:drawing>
-              <wp:anchor distT="0" distB="0" distL="114300" distR="114300" simplePos="0" relativeHeight="251679744" behindDoc="0" locked="0" layoutInCell="1" allowOverlap="1" wp14:anchorId="7A24EA28" wp14:editId="48A5F2C0">
-                <wp:simplePos x="0" y="0"/>
-                <wp:positionH relativeFrom="column">
-                  <wp:posOffset>-41910</wp:posOffset>
-                </wp:positionH>
-                <wp:positionV relativeFrom="paragraph">
-                  <wp:posOffset>264160</wp:posOffset>
-                </wp:positionV>
-                <wp:extent cx="276225" cy="266700"/>
-                <wp:effectExtent l="0" t="0" r="28575" b="19050"/>
-                <wp:wrapNone/>
-                <wp:docPr id="730795119" name="Rectángulo 24"/>
+                <wp:docPr id="411583006" name="Rectángulo 12"/>
                 <wp:cNvGraphicFramePr/>
                 <a:graphic xmlns:a="http://schemas.openxmlformats.org/drawingml/2006/main">
                   <a:graphicData uri="http://schemas.microsoft.com/office/word/2010/wordprocessingShape">
@@ -2459,7 +2257,7 @@
                       <wps:spPr>
                         <a:xfrm>
                           <a:off x="0" y="0"/>
-                          <a:ext cx="276225" cy="266700"/>
+                          <a:ext cx="228600" cy="238125"/>
                         </a:xfrm>
                         <a:prstGeom prst="rect">
                           <a:avLst/>
@@ -2513,7 +2311,7 @@
           </mc:Choice>
           <mc:Fallback>
             <w:pict>
-              <v:rect w14:anchorId="7A24EA28" id="Rectángulo 24" o:spid="_x0000_s1037" style="position:absolute;margin-left:-3.3pt;margin-top:20.8pt;width:21.75pt;height:21pt;z-index:251679744;visibility:visible;mso-wrap-style:square;mso-wrap-distance-left:9pt;mso-wrap-distance-top:0;mso-wrap-distance-right:9pt;mso-wrap-distance-bottom:0;mso-position-horizontal:absolute;mso-position-horizontal-relative:text;mso-position-vertical:absolute;mso-position-vertical-relative:text;v-text-anchor:middle" o:gfxdata="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" fillcolor="#4472c4 [3204]" strokecolor="#09101d [484]" strokeweight="1pt">
+              <v:rect w14:anchorId="07047EDA" id="Rectángulo 12" o:spid="_x0000_s1037" style="position:absolute;margin-left:388.95pt;margin-top:.55pt;width:18pt;height:18.75pt;z-index:251667456;visibility:visible;mso-wrap-style:square;mso-wrap-distance-left:9pt;mso-wrap-distance-top:0;mso-wrap-distance-right:9pt;mso-wrap-distance-bottom:0;mso-position-horizontal:absolute;mso-position-horizontal-relative:text;mso-position-vertical:absolute;mso-position-vertical-relative:text;v-text-anchor:middle" o:gfxdata="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" fillcolor="#4472c4 [3204]" strokecolor="#09101d [484]" strokeweight="1pt">
                 <v:textbox>
                   <w:txbxContent>
                     <w:p>
@@ -2537,6 +2335,123 @@
           </mc:Fallback>
         </mc:AlternateContent>
       </w:r>
+    </w:p>
+    <w:tbl>
+      <w:tblPr>
+        <w:tblStyle w:val="Tablaconcuadrcula"/>
+        <w:tblpPr w:leftFromText="141" w:rightFromText="141" w:vertAnchor="text" w:horzAnchor="page" w:tblpX="8836" w:tblpY="177"/>
+        <w:tblW w:w="0" w:type="auto"/>
+        <w:tblLook w:val="04A0" w:firstRow="1" w:lastRow="0" w:firstColumn="1" w:lastColumn="0" w:noHBand="0" w:noVBand="1"/>
+      </w:tblPr>
+      <w:tblGrid>
+        <w:gridCol w:w="2412"/>
+      </w:tblGrid>
+      <w:tr>
+        <w:trPr>
+          <w:trHeight w:val="264"/>
+        </w:trPr>
+        <w:tc>
+          <w:tcPr>
+            <w:tcW w:w="2412" w:type="dxa"/>
+            <w:shd w:val="clear" w:color="auto" w:fill="FFC000"/>
+          </w:tcPr>
+          <w:p>
+            <w:r>
+              <w:t>Parentescos</w:t>
+            </w:r>
+          </w:p>
+        </w:tc>
+      </w:tr>
+      <w:tr>
+        <w:trPr>
+          <w:trHeight w:val="250"/>
+        </w:trPr>
+        <w:tc>
+          <w:tcPr>
+            <w:tcW w:w="2412" w:type="dxa"/>
+          </w:tcPr>
+          <w:p>
+            <w:r>
+              <w:t>Id_parentesco</w:t>
+            </w:r>
+          </w:p>
+        </w:tc>
+      </w:tr>
+      <w:tr>
+        <w:trPr>
+          <w:trHeight w:val="250"/>
+        </w:trPr>
+        <w:tc>
+          <w:tcPr>
+            <w:tcW w:w="2412" w:type="dxa"/>
+          </w:tcPr>
+          <w:p>
+            <w:r>
+              <w:t>nombreParentesco</w:t>
+            </w:r>
+          </w:p>
+        </w:tc>
+      </w:tr>
+    </w:tbl>
+    <w:p/>
+    <w:tbl>
+      <w:tblPr>
+        <w:tblStyle w:val="Tablaconcuadrcula"/>
+        <w:tblpPr w:leftFromText="141" w:rightFromText="141" w:vertAnchor="text" w:horzAnchor="margin" w:tblpXSpec="center" w:tblpY="132"/>
+        <w:tblW w:w="0" w:type="auto"/>
+        <w:tblLook w:val="04A0" w:firstRow="1" w:lastRow="0" w:firstColumn="1" w:lastColumn="0" w:noHBand="0" w:noVBand="1"/>
+      </w:tblPr>
+      <w:tblGrid>
+        <w:gridCol w:w="2562"/>
+      </w:tblGrid>
+      <w:tr>
+        <w:trPr>
+          <w:trHeight w:val="264"/>
+        </w:trPr>
+        <w:tc>
+          <w:tcPr>
+            <w:tcW w:w="2562" w:type="dxa"/>
+            <w:shd w:val="clear" w:color="auto" w:fill="FFC000"/>
+          </w:tcPr>
+          <w:p>
+            <w:r>
+              <w:t>Divisiones</w:t>
+            </w:r>
+          </w:p>
+        </w:tc>
+      </w:tr>
+      <w:tr>
+        <w:trPr>
+          <w:trHeight w:val="250"/>
+        </w:trPr>
+        <w:tc>
+          <w:tcPr>
+            <w:tcW w:w="2562" w:type="dxa"/>
+          </w:tcPr>
+          <w:p>
+            <w:r>
+              <w:t>Id_division</w:t>
+            </w:r>
+          </w:p>
+        </w:tc>
+      </w:tr>
+      <w:tr>
+        <w:trPr>
+          <w:trHeight w:val="250"/>
+        </w:trPr>
+        <w:tc>
+          <w:tcPr>
+            <w:tcW w:w="2562" w:type="dxa"/>
+          </w:tcPr>
+          <w:p>
+            <w:r>
+              <w:t>nombreDivision</w:t>
+            </w:r>
+          </w:p>
+        </w:tc>
+      </w:tr>
+    </w:tbl>
+    <w:p>
       <w:r>
         <w:rPr>
           <w:noProof/>
@@ -2544,18 +2459,18 @@
         <mc:AlternateContent>
           <mc:Choice Requires="wps">
             <w:drawing>
-              <wp:anchor distT="0" distB="0" distL="114300" distR="114300" simplePos="0" relativeHeight="251667456" behindDoc="0" locked="0" layoutInCell="1" allowOverlap="1" wp14:anchorId="07047EDA" wp14:editId="3334838F">
+              <wp:anchor distT="0" distB="0" distL="114300" distR="114300" simplePos="0" relativeHeight="251679744" behindDoc="0" locked="0" layoutInCell="1" allowOverlap="1" wp14:anchorId="7A24EA28" wp14:editId="679F4EA7">
                 <wp:simplePos x="0" y="0"/>
                 <wp:positionH relativeFrom="column">
-                  <wp:posOffset>4939665</wp:posOffset>
+                  <wp:posOffset>91440</wp:posOffset>
                 </wp:positionH>
                 <wp:positionV relativeFrom="paragraph">
-                  <wp:posOffset>6985</wp:posOffset>
+                  <wp:posOffset>159385</wp:posOffset>
                 </wp:positionV>
-                <wp:extent cx="228600" cy="238125"/>
-                <wp:effectExtent l="0" t="0" r="19050" b="28575"/>
+                <wp:extent cx="276225" cy="266700"/>
+                <wp:effectExtent l="0" t="0" r="28575" b="19050"/>
                 <wp:wrapNone/>
-                <wp:docPr id="411583006" name="Rectángulo 12"/>
+                <wp:docPr id="730795119" name="Rectángulo 24"/>
                 <wp:cNvGraphicFramePr/>
                 <a:graphic xmlns:a="http://schemas.openxmlformats.org/drawingml/2006/main">
                   <a:graphicData uri="http://schemas.microsoft.com/office/word/2010/wordprocessingShape">
@@ -2564,7 +2479,7 @@
                       <wps:spPr>
                         <a:xfrm>
                           <a:off x="0" y="0"/>
-                          <a:ext cx="228600" cy="238125"/>
+                          <a:ext cx="276225" cy="266700"/>
                         </a:xfrm>
                         <a:prstGeom prst="rect">
                           <a:avLst/>
@@ -2618,7 +2533,7 @@
           </mc:Choice>
           <mc:Fallback>
             <w:pict>
-              <v:rect w14:anchorId="07047EDA" id="Rectángulo 12" o:spid="_x0000_s1038" style="position:absolute;margin-left:388.95pt;margin-top:.55pt;width:18pt;height:18.75pt;z-index:251667456;visibility:visible;mso-wrap-style:square;mso-wrap-distance-left:9pt;mso-wrap-distance-top:0;mso-wrap-distance-right:9pt;mso-wrap-distance-bottom:0;mso-position-horizontal:absolute;mso-position-horizontal-relative:text;mso-position-vertical:absolute;mso-position-vertical-relative:text;v-text-anchor:middle" o:gfxdata="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" fillcolor="#4472c4 [3204]" strokecolor="#09101d [484]" strokeweight="1pt">
+              <v:rect w14:anchorId="7A24EA28" id="Rectángulo 24" o:spid="_x0000_s1038" style="position:absolute;margin-left:7.2pt;margin-top:12.55pt;width:21.75pt;height:21pt;z-index:251679744;visibility:visible;mso-wrap-style:square;mso-wrap-distance-left:9pt;mso-wrap-distance-top:0;mso-wrap-distance-right:9pt;mso-wrap-distance-bottom:0;mso-position-horizontal:absolute;mso-position-horizontal-relative:text;mso-position-vertical:absolute;mso-position-vertical-relative:text;v-text-anchor:middle" o:gfxdata="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" fillcolor="#4472c4 [3204]" strokecolor="#09101d [484]" strokeweight="1pt">
                 <v:textbox>
                   <w:txbxContent>
                     <w:p>
@@ -2646,64 +2561,61 @@
     <w:tbl>
       <w:tblPr>
         <w:tblStyle w:val="Tablaconcuadrcula"/>
-        <w:tblpPr w:leftFromText="141" w:rightFromText="141" w:vertAnchor="text" w:horzAnchor="page" w:tblpX="8761" w:tblpY="102"/>
+        <w:tblpPr w:leftFromText="141" w:rightFromText="141" w:vertAnchor="page" w:horzAnchor="margin" w:tblpY="9421"/>
         <w:tblW w:w="0" w:type="auto"/>
         <w:tblLook w:val="04A0" w:firstRow="1" w:lastRow="0" w:firstColumn="1" w:lastColumn="0" w:noHBand="0" w:noVBand="1"/>
       </w:tblPr>
       <w:tblGrid>
-        <w:gridCol w:w="2412"/>
+        <w:gridCol w:w="1828"/>
       </w:tblGrid>
       <w:tr>
         <w:trPr>
-          <w:trHeight w:val="264"/>
-        </w:trPr>
-        <w:tc>
-          <w:tcPr>
-            <w:tcW w:w="2412" w:type="dxa"/>
+          <w:trHeight w:val="274"/>
+        </w:trPr>
+        <w:tc>
+          <w:tcPr>
+            <w:tcW w:w="1828" w:type="dxa"/>
             <w:shd w:val="clear" w:color="auto" w:fill="FFC000"/>
           </w:tcPr>
           <w:p>
             <w:r>
-              <w:t>Parentescos</w:t>
-            </w:r>
-          </w:p>
-        </w:tc>
-      </w:tr>
-      <w:tr>
-        <w:trPr>
-          <w:trHeight w:val="250"/>
-        </w:trPr>
-        <w:tc>
-          <w:tcPr>
-            <w:tcW w:w="2412" w:type="dxa"/>
-          </w:tcPr>
-          <w:p>
-            <w:proofErr w:type="spellStart"/>
-            <w:r>
-              <w:t>Id_parentesco</w:t>
-            </w:r>
-            <w:proofErr w:type="spellEnd"/>
-          </w:p>
-        </w:tc>
-      </w:tr>
-      <w:tr>
-        <w:trPr>
-          <w:trHeight w:val="250"/>
-        </w:trPr>
-        <w:tc>
-          <w:tcPr>
-            <w:tcW w:w="2412" w:type="dxa"/>
-          </w:tcPr>
-          <w:p>
-            <w:proofErr w:type="spellStart"/>
-            <w:r>
-              <w:t>nombreParentesco</w:t>
-            </w:r>
-            <w:proofErr w:type="spellEnd"/>
+              <w:t>Turnos</w:t>
+            </w:r>
+          </w:p>
+        </w:tc>
+      </w:tr>
+      <w:tr>
+        <w:trPr>
+          <w:trHeight w:val="259"/>
+        </w:trPr>
+        <w:tc>
+          <w:tcPr>
+            <w:tcW w:w="1828" w:type="dxa"/>
+          </w:tcPr>
+          <w:p>
+            <w:r>
+              <w:t>Id_turno</w:t>
+            </w:r>
+          </w:p>
+        </w:tc>
+      </w:tr>
+      <w:tr>
+        <w:trPr>
+          <w:trHeight w:val="259"/>
+        </w:trPr>
+        <w:tc>
+          <w:tcPr>
+            <w:tcW w:w="1828" w:type="dxa"/>
+          </w:tcPr>
+          <w:p>
+            <w:r>
+              <w:t>nombreTurno</w:t>
+            </w:r>
           </w:p>
         </w:tc>
       </w:tr>
     </w:tbl>
+    <w:p/>
     <w:p>
       <w:r>
         <w:rPr>
@@ -2712,13 +2624,13 @@
         <mc:AlternateContent>
           <mc:Choice Requires="wps">
             <w:drawing>
-              <wp:anchor distT="0" distB="0" distL="114300" distR="114300" simplePos="0" relativeHeight="251677696" behindDoc="0" locked="0" layoutInCell="1" allowOverlap="1" wp14:anchorId="357A9702" wp14:editId="32257688">
+              <wp:anchor distT="0" distB="0" distL="114300" distR="114300" simplePos="0" relativeHeight="251677696" behindDoc="0" locked="0" layoutInCell="1" allowOverlap="1" wp14:anchorId="357A9702" wp14:editId="76D46306">
                 <wp:simplePos x="0" y="0"/>
                 <wp:positionH relativeFrom="column">
-                  <wp:posOffset>1453515</wp:posOffset>
+                  <wp:posOffset>1586865</wp:posOffset>
                 </wp:positionH>
                 <wp:positionV relativeFrom="paragraph">
-                  <wp:posOffset>54610</wp:posOffset>
+                  <wp:posOffset>197485</wp:posOffset>
                 </wp:positionV>
                 <wp:extent cx="238125" cy="247650"/>
                 <wp:effectExtent l="0" t="0" r="28575" b="19050"/>
@@ -2786,7 +2698,7 @@
           </mc:Choice>
           <mc:Fallback>
             <w:pict>
-              <v:rect w14:anchorId="357A9702" id="Rectángulo 22" o:spid="_x0000_s1039" style="position:absolute;margin-left:114.45pt;margin-top:4.3pt;width:18.75pt;height:19.5pt;z-index:251677696;visibility:visible;mso-wrap-style:square;mso-wrap-distance-left:9pt;mso-wrap-distance-top:0;mso-wrap-distance-right:9pt;mso-wrap-distance-bottom:0;mso-position-horizontal:absolute;mso-position-horizontal-relative:text;mso-position-vertical:absolute;mso-position-vertical-relative:text;v-text-anchor:middle" o:gfxdata="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" fillcolor="#4472c4 [3204]" strokecolor="#09101d [484]" strokeweight="1pt">
+              <v:rect w14:anchorId="357A9702" id="Rectángulo 22" o:spid="_x0000_s1039" style="position:absolute;margin-left:124.95pt;margin-top:15.55pt;width:18.75pt;height:19.5pt;z-index:251677696;visibility:visible;mso-wrap-style:square;mso-wrap-distance-left:9pt;mso-wrap-distance-top:0;mso-wrap-distance-right:9pt;mso-wrap-distance-bottom:0;mso-position-horizontal:absolute;mso-position-horizontal-relative:text;mso-position-vertical:absolute;mso-position-vertical-relative:text;v-text-anchor:middle" o:gfxdata="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" fillcolor="#4472c4 [3204]" strokecolor="#09101d [484]" strokeweight="1pt">
                 <v:textbox>
                   <w:txbxContent>
                     <w:p>
@@ -2811,9 +2723,63 @@
         </mc:AlternateContent>
       </w:r>
     </w:p>
-    <w:p/>
-    <w:p/>
-    <w:p/>
+    <w:tbl>
+      <w:tblPr>
+        <w:tblStyle w:val="Tablaconcuadrcula"/>
+        <w:tblpPr w:leftFromText="141" w:rightFromText="141" w:vertAnchor="text" w:horzAnchor="page" w:tblpX="3901" w:tblpY="358"/>
+        <w:tblW w:w="0" w:type="auto"/>
+        <w:tblLook w:val="04A0" w:firstRow="1" w:lastRow="0" w:firstColumn="1" w:lastColumn="0" w:noHBand="0" w:noVBand="1"/>
+      </w:tblPr>
+      <w:tblGrid>
+        <w:gridCol w:w="2367"/>
+      </w:tblGrid>
+      <w:tr>
+        <w:trPr>
+          <w:trHeight w:val="264"/>
+        </w:trPr>
+        <w:tc>
+          <w:tcPr>
+            <w:tcW w:w="2367" w:type="dxa"/>
+            <w:shd w:val="clear" w:color="auto" w:fill="FFC000"/>
+          </w:tcPr>
+          <w:p>
+            <w:r>
+              <w:t>Especialidades</w:t>
+            </w:r>
+          </w:p>
+        </w:tc>
+      </w:tr>
+      <w:tr>
+        <w:trPr>
+          <w:trHeight w:val="250"/>
+        </w:trPr>
+        <w:tc>
+          <w:tcPr>
+            <w:tcW w:w="2367" w:type="dxa"/>
+          </w:tcPr>
+          <w:p>
+            <w:r>
+              <w:t>Id_especialidad</w:t>
+            </w:r>
+          </w:p>
+        </w:tc>
+      </w:tr>
+      <w:tr>
+        <w:trPr>
+          <w:trHeight w:val="250"/>
+        </w:trPr>
+        <w:tc>
+          <w:tcPr>
+            <w:tcW w:w="2367" w:type="dxa"/>
+          </w:tcPr>
+          <w:p>
+            <w:r>
+              <w:t>nombreEspecialidad</w:t>
+            </w:r>
+          </w:p>
+        </w:tc>
+      </w:tr>
+    </w:tbl>
     <w:p/>
     <w:p/>
     <w:p/>

</xml_diff>

<commit_message>
Agregandole interfaz al programa. Agregando algunos archivos que hice en taller. Actualizando el project para reflejar esos cambios.
</commit_message>
<xml_diff>
--- a/Archivos trabajo integrador/Modelo base de datos registro de alumnos.docx
+++ b/Archivos trabajo integrador/Modelo base de datos registro de alumnos.docx
@@ -1,10 +1,10 @@
 
 <file path=word/document.xml><?xml version="1.0" encoding="utf-8"?>
-<w:document xmlns:wpc="http://schemas.microsoft.com/office/word/2010/wordprocessingCanvas" xmlns:cx="http://schemas.microsoft.com/office/drawing/2014/chartex" xmlns:cx1="http://schemas.microsoft.com/office/drawing/2015/9/8/chartex" xmlns:cx2="http://schemas.microsoft.com/office/drawing/2015/10/21/chartex" xmlns:cx3="http://schemas.microsoft.com/office/drawing/2016/5/9/chartex" xmlns:cx4="http://schemas.microsoft.com/office/drawing/2016/5/10/chartex" xmlns:cx5="http://schemas.microsoft.com/office/drawing/2016/5/11/chartex" xmlns:cx6="http://schemas.microsoft.com/office/drawing/2016/5/12/chartex" xmlns:cx7="http://schemas.microsoft.com/office/drawing/2016/5/13/chartex" xmlns:cx8="http://schemas.microsoft.com/office/drawing/2016/5/14/chartex" xmlns:mc="http://schemas.openxmlformats.org/markup-compatibility/2006" xmlns:aink="http://schemas.microsoft.com/office/drawing/2016/ink" xmlns:am3d="http://schemas.microsoft.com/office/drawing/2017/model3d" xmlns:o="urn:schemas-microsoft-com:office:office" xmlns:oel="http://schemas.microsoft.com/office/2019/extlst" xmlns:r="http://schemas.openxmlformats.org/officeDocument/2006/relationships" xmlns:m="http://schemas.openxmlformats.org/officeDocument/2006/math" xmlns:v="urn:schemas-microsoft-com:vml" xmlns:wp14="http://schemas.microsoft.com/office/word/2010/wordprocessingDrawing" xmlns:wp="http://schemas.openxmlformats.org/drawingml/2006/wordprocessingDrawing" xmlns:w10="urn:schemas-microsoft-com:office:word" xmlns:w="http://schemas.openxmlformats.org/wordprocessingml/2006/main" xmlns:w14="http://schemas.microsoft.com/office/word/2010/wordml" xmlns:w15="http://schemas.microsoft.com/office/word/2012/wordml" xmlns:w16cex="http://schemas.microsoft.com/office/word/2018/wordml/cex" xmlns:w16cid="http://schemas.microsoft.com/office/word/2016/wordml/cid" xmlns:w16="http://schemas.microsoft.com/office/word/2018/wordml" xmlns:w16sdtdh="http://schemas.microsoft.com/office/word/2020/wordml/sdtdatahash" xmlns:w16se="http://schemas.microsoft.com/office/word/2015/wordml/symex" xmlns:wpg="http://schemas.microsoft.com/office/word/2010/wordprocessingGroup" xmlns:wpi="http://schemas.microsoft.com/office/word/2010/wordprocessingInk" xmlns:wne="http://schemas.microsoft.com/office/word/2006/wordml" xmlns:wps="http://schemas.microsoft.com/office/word/2010/wordprocessingShape" mc:Ignorable="w14 w15 w16se w16cid w16 w16cex w16sdtdh wp14">
+<w:document xmlns:wpc="http://schemas.microsoft.com/office/word/2010/wordprocessingCanvas" xmlns:cx="http://schemas.microsoft.com/office/drawing/2014/chartex" xmlns:cx1="http://schemas.microsoft.com/office/drawing/2015/9/8/chartex" xmlns:cx2="http://schemas.microsoft.com/office/drawing/2015/10/21/chartex" xmlns:cx3="http://schemas.microsoft.com/office/drawing/2016/5/9/chartex" xmlns:cx4="http://schemas.microsoft.com/office/drawing/2016/5/10/chartex" xmlns:cx5="http://schemas.microsoft.com/office/drawing/2016/5/11/chartex" xmlns:cx6="http://schemas.microsoft.com/office/drawing/2016/5/12/chartex" xmlns:cx7="http://schemas.microsoft.com/office/drawing/2016/5/13/chartex" xmlns:cx8="http://schemas.microsoft.com/office/drawing/2016/5/14/chartex" xmlns:mc="http://schemas.openxmlformats.org/markup-compatibility/2006" xmlns:aink="http://schemas.microsoft.com/office/drawing/2016/ink" xmlns:am3d="http://schemas.microsoft.com/office/drawing/2017/model3d" xmlns:o="urn:schemas-microsoft-com:office:office" xmlns:r="http://schemas.openxmlformats.org/officeDocument/2006/relationships" xmlns:m="http://schemas.openxmlformats.org/officeDocument/2006/math" xmlns:v="urn:schemas-microsoft-com:vml" xmlns:wp14="http://schemas.microsoft.com/office/word/2010/wordprocessingDrawing" xmlns:wp="http://schemas.openxmlformats.org/drawingml/2006/wordprocessingDrawing" xmlns:w10="urn:schemas-microsoft-com:office:word" xmlns:w="http://schemas.openxmlformats.org/wordprocessingml/2006/main" xmlns:w14="http://schemas.microsoft.com/office/word/2010/wordml" xmlns:w15="http://schemas.microsoft.com/office/word/2012/wordml" xmlns:w16cid="http://schemas.microsoft.com/office/word/2016/wordml/cid" xmlns:w16se="http://schemas.microsoft.com/office/word/2015/wordml/symex" xmlns:wpg="http://schemas.microsoft.com/office/word/2010/wordprocessingGroup" xmlns:wpi="http://schemas.microsoft.com/office/word/2010/wordprocessingInk" xmlns:wne="http://schemas.microsoft.com/office/word/2006/wordml" xmlns:wps="http://schemas.microsoft.com/office/word/2010/wordprocessingShape" mc:Ignorable="w14 w15 w16se w16cid wp14">
   <w:body>
     <w:tbl>
       <w:tblPr>
-        <w:tblStyle w:val="Tablaconcuadrcula"/>
+        <w:tblStyle w:val="TableGrid"/>
         <w:tblpPr w:leftFromText="141" w:rightFromText="141" w:vertAnchor="page" w:horzAnchor="margin" w:tblpY="3271"/>
         <w:tblW w:w="0" w:type="auto"/>
         <w:tblLook w:val="04A0" w:firstRow="1" w:lastRow="0" w:firstColumn="1" w:lastColumn="0" w:noHBand="0" w:noVBand="1"/>
@@ -37,9 +37,14 @@
             <w:tcW w:w="2757" w:type="dxa"/>
           </w:tcPr>
           <w:p>
+            <w:proofErr w:type="spellStart"/>
             <w:r>
               <w:t>Dni_alumno</w:t>
             </w:r>
+            <w:proofErr w:type="spellEnd"/>
+            <w:r>
+              <w:t xml:space="preserve"> (PK)</w:t>
+            </w:r>
           </w:p>
         </w:tc>
       </w:tr>
@@ -52,9 +57,11 @@
             <w:tcW w:w="2757" w:type="dxa"/>
           </w:tcPr>
           <w:p>
+            <w:proofErr w:type="spellStart"/>
             <w:r>
               <w:t>nombreAlumno</w:t>
             </w:r>
+            <w:proofErr w:type="spellEnd"/>
           </w:p>
         </w:tc>
       </w:tr>
@@ -67,9 +74,11 @@
             <w:tcW w:w="2757" w:type="dxa"/>
           </w:tcPr>
           <w:p>
+            <w:proofErr w:type="spellStart"/>
             <w:r>
               <w:t>apellidoAlumno</w:t>
             </w:r>
+            <w:proofErr w:type="spellEnd"/>
           </w:p>
         </w:tc>
       </w:tr>
@@ -82,9 +91,11 @@
             <w:tcW w:w="2757" w:type="dxa"/>
           </w:tcPr>
           <w:p>
-            <w:r>
-              <w:t>edadAlumno</w:t>
-            </w:r>
+            <w:proofErr w:type="spellStart"/>
+            <w:r>
+              <w:t>fechaNacimientoAlumno</w:t>
+            </w:r>
+            <w:proofErr w:type="spellEnd"/>
           </w:p>
         </w:tc>
       </w:tr>
@@ -97,9 +108,14 @@
             <w:tcW w:w="2757" w:type="dxa"/>
           </w:tcPr>
           <w:p>
+            <w:proofErr w:type="spellStart"/>
             <w:r>
               <w:t>id_sexo</w:t>
             </w:r>
+            <w:proofErr w:type="spellEnd"/>
+            <w:r>
+              <w:t xml:space="preserve"> (FK)</w:t>
+            </w:r>
           </w:p>
         </w:tc>
       </w:tr>
@@ -112,9 +128,11 @@
             <w:tcW w:w="2757" w:type="dxa"/>
           </w:tcPr>
           <w:p>
+            <w:proofErr w:type="spellStart"/>
             <w:r>
               <w:t>emailAlumno</w:t>
             </w:r>
+            <w:proofErr w:type="spellEnd"/>
           </w:p>
         </w:tc>
       </w:tr>
@@ -127,9 +145,11 @@
             <w:tcW w:w="2757" w:type="dxa"/>
           </w:tcPr>
           <w:p>
+            <w:proofErr w:type="spellStart"/>
             <w:r>
               <w:t>telefonoAlumno</w:t>
             </w:r>
+            <w:proofErr w:type="spellEnd"/>
           </w:p>
         </w:tc>
       </w:tr>
@@ -142,9 +162,11 @@
             <w:tcW w:w="2757" w:type="dxa"/>
           </w:tcPr>
           <w:p>
+            <w:proofErr w:type="spellStart"/>
             <w:r>
               <w:t>direccionAlumno</w:t>
             </w:r>
+            <w:proofErr w:type="spellEnd"/>
           </w:p>
         </w:tc>
       </w:tr>
@@ -157,9 +179,11 @@
             <w:tcW w:w="2757" w:type="dxa"/>
           </w:tcPr>
           <w:p>
+            <w:proofErr w:type="spellStart"/>
             <w:r>
               <w:t>cusAlumno</w:t>
             </w:r>
+            <w:proofErr w:type="spellEnd"/>
           </w:p>
         </w:tc>
       </w:tr>
@@ -172,9 +196,14 @@
             <w:tcW w:w="2757" w:type="dxa"/>
           </w:tcPr>
           <w:p>
+            <w:proofErr w:type="spellStart"/>
             <w:r>
               <w:t>Id_curso</w:t>
             </w:r>
+            <w:proofErr w:type="spellEnd"/>
+            <w:r>
+              <w:t xml:space="preserve"> (FK)</w:t>
+            </w:r>
           </w:p>
         </w:tc>
       </w:tr>
@@ -187,9 +216,14 @@
             <w:tcW w:w="2757" w:type="dxa"/>
           </w:tcPr>
           <w:p>
+            <w:proofErr w:type="spellStart"/>
             <w:r>
               <w:t>Id_division</w:t>
             </w:r>
+            <w:proofErr w:type="spellEnd"/>
+            <w:r>
+              <w:t xml:space="preserve"> (FK)</w:t>
+            </w:r>
           </w:p>
         </w:tc>
       </w:tr>
@@ -202,9 +236,14 @@
             <w:tcW w:w="2757" w:type="dxa"/>
           </w:tcPr>
           <w:p>
+            <w:proofErr w:type="spellStart"/>
             <w:r>
               <w:t>Id_turno</w:t>
             </w:r>
+            <w:proofErr w:type="spellEnd"/>
+            <w:r>
+              <w:t xml:space="preserve"> (FK)</w:t>
+            </w:r>
           </w:p>
         </w:tc>
       </w:tr>
@@ -217,9 +256,14 @@
             <w:tcW w:w="2757" w:type="dxa"/>
           </w:tcPr>
           <w:p>
+            <w:proofErr w:type="spellStart"/>
             <w:r>
               <w:t>Id_especialidad</w:t>
             </w:r>
+            <w:proofErr w:type="spellEnd"/>
+            <w:r>
+              <w:t xml:space="preserve"> (FK)</w:t>
+            </w:r>
           </w:p>
         </w:tc>
       </w:tr>
@@ -232,22 +276,24 @@
             <w:tcW w:w="2757" w:type="dxa"/>
           </w:tcPr>
           <w:p>
+            <w:proofErr w:type="spellStart"/>
             <w:r>
               <w:t>fotoDNI</w:t>
             </w:r>
+            <w:proofErr w:type="spellEnd"/>
           </w:p>
         </w:tc>
       </w:tr>
     </w:tbl>
     <w:tbl>
       <w:tblPr>
-        <w:tblStyle w:val="Tablaconcuadrcula"/>
+        <w:tblStyle w:val="TableGrid"/>
         <w:tblpPr w:leftFromText="141" w:rightFromText="141" w:vertAnchor="text" w:horzAnchor="margin" w:tblpXSpec="right" w:tblpY="1869"/>
         <w:tblW w:w="0" w:type="auto"/>
         <w:tblLook w:val="04A0" w:firstRow="1" w:lastRow="0" w:firstColumn="1" w:lastColumn="0" w:noHBand="0" w:noVBand="1"/>
       </w:tblPr>
       <w:tblGrid>
-        <w:gridCol w:w="1873"/>
+        <w:gridCol w:w="2228"/>
       </w:tblGrid>
       <w:tr>
         <w:trPr>
@@ -274,9 +320,11 @@
             <w:tcW w:w="1873" w:type="dxa"/>
           </w:tcPr>
           <w:p>
+            <w:proofErr w:type="spellStart"/>
             <w:r>
               <w:t>Dni_tutor</w:t>
             </w:r>
+            <w:proofErr w:type="spellEnd"/>
           </w:p>
         </w:tc>
       </w:tr>
@@ -289,9 +337,14 @@
             <w:tcW w:w="1873" w:type="dxa"/>
           </w:tcPr>
           <w:p>
+            <w:proofErr w:type="spellStart"/>
             <w:r>
               <w:t>Id_parentesco</w:t>
             </w:r>
+            <w:proofErr w:type="spellEnd"/>
+            <w:r>
+              <w:t xml:space="preserve"> (FK)</w:t>
+            </w:r>
           </w:p>
         </w:tc>
       </w:tr>
@@ -304,9 +357,11 @@
             <w:tcW w:w="1873" w:type="dxa"/>
           </w:tcPr>
           <w:p>
+            <w:proofErr w:type="spellStart"/>
             <w:r>
               <w:t>nombreTutor</w:t>
             </w:r>
+            <w:proofErr w:type="spellEnd"/>
           </w:p>
         </w:tc>
       </w:tr>
@@ -319,9 +374,11 @@
             <w:tcW w:w="1873" w:type="dxa"/>
           </w:tcPr>
           <w:p>
+            <w:proofErr w:type="spellStart"/>
             <w:r>
               <w:t>apellidTutor</w:t>
             </w:r>
+            <w:proofErr w:type="spellEnd"/>
           </w:p>
         </w:tc>
       </w:tr>
@@ -334,9 +391,11 @@
             <w:tcW w:w="1873" w:type="dxa"/>
           </w:tcPr>
           <w:p>
-            <w:r>
-              <w:t>edadTutor</w:t>
-            </w:r>
+            <w:proofErr w:type="spellStart"/>
+            <w:r>
+              <w:t>fechaNacimientoTutor</w:t>
+            </w:r>
+            <w:proofErr w:type="spellEnd"/>
           </w:p>
         </w:tc>
       </w:tr>
@@ -349,9 +408,14 @@
             <w:tcW w:w="1873" w:type="dxa"/>
           </w:tcPr>
           <w:p>
+            <w:proofErr w:type="spellStart"/>
             <w:r>
               <w:t>Id_sexo</w:t>
             </w:r>
+            <w:proofErr w:type="spellEnd"/>
+            <w:r>
+              <w:t xml:space="preserve"> (FK)</w:t>
+            </w:r>
           </w:p>
         </w:tc>
       </w:tr>
@@ -364,9 +428,11 @@
             <w:tcW w:w="1873" w:type="dxa"/>
           </w:tcPr>
           <w:p>
+            <w:proofErr w:type="spellStart"/>
             <w:r>
               <w:t>emailTutor</w:t>
             </w:r>
+            <w:proofErr w:type="spellEnd"/>
           </w:p>
         </w:tc>
       </w:tr>
@@ -379,9 +445,11 @@
             <w:tcW w:w="1873" w:type="dxa"/>
           </w:tcPr>
           <w:p>
+            <w:proofErr w:type="spellStart"/>
             <w:r>
               <w:t>telefonoTutor</w:t>
             </w:r>
+            <w:proofErr w:type="spellEnd"/>
           </w:p>
         </w:tc>
       </w:tr>
@@ -394,16 +462,18 @@
             <w:tcW w:w="1873" w:type="dxa"/>
           </w:tcPr>
           <w:p>
+            <w:proofErr w:type="spellStart"/>
             <w:r>
               <w:t>direccionTutor</w:t>
             </w:r>
+            <w:proofErr w:type="spellEnd"/>
           </w:p>
         </w:tc>
       </w:tr>
     </w:tbl>
     <w:tbl>
       <w:tblPr>
-        <w:tblStyle w:val="Tablaconcuadrcula"/>
+        <w:tblStyle w:val="TableGrid"/>
         <w:tblpPr w:leftFromText="141" w:rightFromText="141" w:vertAnchor="text" w:horzAnchor="margin" w:tblpY="-81"/>
         <w:tblOverlap w:val="never"/>
         <w:tblW w:w="0" w:type="auto"/>
@@ -437,9 +507,11 @@
             <w:tcW w:w="2083" w:type="dxa"/>
           </w:tcPr>
           <w:p>
+            <w:proofErr w:type="spellStart"/>
             <w:r>
               <w:t>idCurso</w:t>
             </w:r>
+            <w:proofErr w:type="spellEnd"/>
           </w:p>
         </w:tc>
       </w:tr>
@@ -461,7 +533,7 @@
     </w:tbl>
     <w:tbl>
       <w:tblPr>
-        <w:tblStyle w:val="Tablaconcuadrcula"/>
+        <w:tblStyle w:val="TableGrid"/>
         <w:tblpPr w:leftFromText="141" w:rightFromText="141" w:vertAnchor="text" w:horzAnchor="page" w:tblpX="5461" w:tblpY="144"/>
         <w:tblW w:w="0" w:type="auto"/>
         <w:tblLook w:val="04A0" w:firstRow="1" w:lastRow="0" w:firstColumn="1" w:lastColumn="0" w:noHBand="0" w:noVBand="1"/>
@@ -494,9 +566,11 @@
             <w:tcW w:w="1828" w:type="dxa"/>
           </w:tcPr>
           <w:p>
+            <w:proofErr w:type="spellStart"/>
             <w:r>
               <w:t>Id_genero</w:t>
             </w:r>
+            <w:proofErr w:type="spellEnd"/>
           </w:p>
         </w:tc>
       </w:tr>
@@ -509,9 +583,11 @@
             <w:tcW w:w="1828" w:type="dxa"/>
           </w:tcPr>
           <w:p>
+            <w:proofErr w:type="spellStart"/>
             <w:r>
               <w:t>nombreGenero</w:t>
             </w:r>
+            <w:proofErr w:type="spellEnd"/>
           </w:p>
         </w:tc>
       </w:tr>
@@ -603,7 +679,7 @@
               </wp:anchor>
             </w:drawing>
           </mc:Choice>
-          <mc:Fallback>
+          <mc:Fallback xmlns:w16sdtdh="http://schemas.microsoft.com/office/word/2020/wordml/sdtdatahash" xmlns:w16="http://schemas.microsoft.com/office/word/2018/wordml" xmlns:w16cex="http://schemas.microsoft.com/office/word/2018/wordml/cex" xmlns:oel="http://schemas.microsoft.com/office/2019/extlst">
             <w:pict>
               <v:rect w14:anchorId="7231B90C" id="Rectángulo 17" o:spid="_x0000_s1026" style="position:absolute;margin-left:54.45pt;margin-top:20.65pt;width:18.75pt;height:20.25pt;z-index:251672576;visibility:visible;mso-wrap-style:square;mso-width-percent:0;mso-height-percent:0;mso-wrap-distance-left:9pt;mso-wrap-distance-top:0;mso-wrap-distance-right:9pt;mso-wrap-distance-bottom:0;mso-position-horizontal:absolute;mso-position-horizontal-relative:text;mso-position-vertical:absolute;mso-position-vertical-relative:text;mso-width-percent:0;mso-height-percent:0;mso-width-relative:margin;mso-height-relative:margin;v-text-anchor:middle" o:gfxdata="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" fillcolor="#4472c4 [3204]" strokecolor="#09101d [484]" strokeweight="1pt">
                 <v:textbox>
@@ -686,7 +762,7 @@
               </wp:anchor>
             </w:drawing>
           </mc:Choice>
-          <mc:Fallback>
+          <mc:Fallback xmlns:w16sdtdh="http://schemas.microsoft.com/office/word/2020/wordml/sdtdatahash" xmlns:w16="http://schemas.microsoft.com/office/word/2018/wordml" xmlns:w16cex="http://schemas.microsoft.com/office/word/2018/wordml/cex" xmlns:oel="http://schemas.microsoft.com/office/2019/extlst">
             <w:pict>
               <v:shapetype w14:anchorId="654899C0" id="_x0000_t32" coordsize="21600,21600" o:spt="32" o:oned="t" path="m,l21600,21600e" filled="f">
                 <v:path arrowok="t" fillok="f" o:connecttype="none"/>
@@ -708,7 +784,83 @@
         <mc:AlternateContent>
           <mc:Choice Requires="wps">
             <w:drawing>
-              <wp:anchor distT="0" distB="0" distL="114300" distR="114300" simplePos="0" relativeHeight="251668480" behindDoc="0" locked="0" layoutInCell="1" allowOverlap="1" wp14:anchorId="2A7208D3" wp14:editId="71EB1E59">
+              <wp:anchor distT="0" distB="0" distL="114300" distR="114300" simplePos="0" relativeHeight="251665408" behindDoc="0" locked="0" layoutInCell="1" allowOverlap="1" wp14:anchorId="040641AC" wp14:editId="4CDAB529">
+                <wp:simplePos x="0" y="0"/>
+                <wp:positionH relativeFrom="column">
+                  <wp:posOffset>3275965</wp:posOffset>
+                </wp:positionH>
+                <wp:positionV relativeFrom="paragraph">
+                  <wp:posOffset>135255</wp:posOffset>
+                </wp:positionV>
+                <wp:extent cx="685800" cy="704850"/>
+                <wp:effectExtent l="38100" t="38100" r="19050" b="19050"/>
+                <wp:wrapNone/>
+                <wp:docPr id="1245569265" name="Conector recto de flecha 10"/>
+                <wp:cNvGraphicFramePr/>
+                <a:graphic xmlns:a="http://schemas.openxmlformats.org/drawingml/2006/main">
+                  <a:graphicData uri="http://schemas.microsoft.com/office/word/2010/wordprocessingShape">
+                    <wps:wsp>
+                      <wps:cNvCnPr/>
+                      <wps:spPr>
+                        <a:xfrm flipH="1" flipV="1">
+                          <a:off x="0" y="0"/>
+                          <a:ext cx="685800" cy="704850"/>
+                        </a:xfrm>
+                        <a:prstGeom prst="straightConnector1">
+                          <a:avLst/>
+                        </a:prstGeom>
+                        <a:ln>
+                          <a:tailEnd type="triangle"/>
+                        </a:ln>
+                      </wps:spPr>
+                      <wps:style>
+                        <a:lnRef idx="1">
+                          <a:schemeClr val="accent1"/>
+                        </a:lnRef>
+                        <a:fillRef idx="0">
+                          <a:schemeClr val="accent1"/>
+                        </a:fillRef>
+                        <a:effectRef idx="0">
+                          <a:schemeClr val="accent1"/>
+                        </a:effectRef>
+                        <a:fontRef idx="minor">
+                          <a:schemeClr val="tx1"/>
+                        </a:fontRef>
+                      </wps:style>
+                      <wps:bodyPr/>
+                    </wps:wsp>
+                  </a:graphicData>
+                </a:graphic>
+                <wp14:sizeRelH relativeFrom="margin">
+                  <wp14:pctWidth>0</wp14:pctWidth>
+                </wp14:sizeRelH>
+                <wp14:sizeRelV relativeFrom="margin">
+                  <wp14:pctHeight>0</wp14:pctHeight>
+                </wp14:sizeRelV>
+              </wp:anchor>
+            </w:drawing>
+          </mc:Choice>
+          <mc:Fallback>
+            <w:pict>
+              <v:shapetype w14:anchorId="59640ABA" id="_x0000_t32" coordsize="21600,21600" o:spt="32" o:oned="t" path="m,l21600,21600e" filled="f">
+                <v:path arrowok="t" fillok="f" o:connecttype="none"/>
+                <o:lock v:ext="edit" shapetype="t"/>
+              </v:shapetype>
+              <v:shape id="Conector recto de flecha 10" o:spid="_x0000_s1026" type="#_x0000_t32" style="position:absolute;margin-left:257.95pt;margin-top:10.65pt;width:54pt;height:55.5pt;flip:x y;z-index:251665408;visibility:visible;mso-wrap-style:square;mso-width-percent:0;mso-height-percent:0;mso-wrap-distance-left:9pt;mso-wrap-distance-top:0;mso-wrap-distance-right:9pt;mso-wrap-distance-bottom:0;mso-position-horizontal:absolute;mso-position-horizontal-relative:text;mso-position-vertical:absolute;mso-position-vertical-relative:text;mso-width-percent:0;mso-height-percent:0;mso-width-relative:margin;mso-height-relative:margin" o:gfxdata="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" strokecolor="#4472c4 [3204]" strokeweight=".5pt">
+                <v:stroke endarrow="block" joinstyle="miter"/>
+              </v:shape>
+            </w:pict>
+          </mc:Fallback>
+        </mc:AlternateContent>
+      </w:r>
+      <w:r>
+        <w:rPr>
+          <w:noProof/>
+        </w:rPr>
+        <mc:AlternateContent>
+          <mc:Choice Requires="wps">
+            <w:drawing>
+              <wp:anchor distT="0" distB="0" distL="114300" distR="114300" simplePos="0" relativeHeight="251668480" behindDoc="0" locked="0" layoutInCell="1" allowOverlap="1" wp14:anchorId="2A7208D3" wp14:editId="4B20EA0D">
                 <wp:simplePos x="0" y="0"/>
                 <wp:positionH relativeFrom="column">
                   <wp:posOffset>3015615</wp:posOffset>
@@ -788,7 +940,7 @@
           </mc:Choice>
           <mc:Fallback>
             <w:pict>
-              <v:rect w14:anchorId="2A7208D3" id="Rectángulo 13" o:spid="_x0000_s1027" style="position:absolute;margin-left:237.45pt;margin-top:16.9pt;width:21pt;height:24pt;z-index:251668480;visibility:visible;mso-wrap-style:square;mso-width-percent:0;mso-height-percent:0;mso-wrap-distance-left:9pt;mso-wrap-distance-top:0;mso-wrap-distance-right:9pt;mso-wrap-distance-bottom:0;mso-position-horizontal:absolute;mso-position-horizontal-relative:text;mso-position-vertical:absolute;mso-position-vertical-relative:text;mso-width-percent:0;mso-height-percent:0;mso-width-relative:margin;mso-height-relative:margin;v-text-anchor:middle" o:gfxdata="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" fillcolor="#4472c4 [3204]" strokecolor="#09101d [484]" strokeweight="1pt">
+              <v:rect w14:anchorId="2A7208D3" id="Rectángulo 13" o:spid="_x0000_s1027" style="position:absolute;margin-left:237.45pt;margin-top:16.9pt;width:21pt;height:24pt;z-index:251668480;visibility:visible;mso-wrap-style:square;mso-width-percent:0;mso-height-percent:0;mso-wrap-distance-left:9pt;mso-wrap-distance-top:0;mso-wrap-distance-right:9pt;mso-wrap-distance-bottom:0;mso-position-horizontal:absolute;mso-position-horizontal-relative:text;mso-position-vertical:absolute;mso-position-vertical-relative:text;mso-width-percent:0;mso-height-percent:0;mso-width-relative:margin;mso-height-relative:margin;v-text-anchor:middle" o:gfxdata="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" fillcolor="#4472c4 [3204]" strokecolor="#09101d [484]" strokeweight="1pt">
                 <v:textbox>
                   <w:txbxContent>
                     <w:p>
@@ -808,72 +960,6 @@
                   </w:txbxContent>
                 </v:textbox>
               </v:rect>
-            </w:pict>
-          </mc:Fallback>
-        </mc:AlternateContent>
-      </w:r>
-      <w:r>
-        <w:rPr>
-          <w:noProof/>
-        </w:rPr>
-        <mc:AlternateContent>
-          <mc:Choice Requires="wps">
-            <w:drawing>
-              <wp:anchor distT="0" distB="0" distL="114300" distR="114300" simplePos="0" relativeHeight="251665408" behindDoc="0" locked="0" layoutInCell="1" allowOverlap="1" wp14:anchorId="040641AC" wp14:editId="1C47F0EC">
-                <wp:simplePos x="0" y="0"/>
-                <wp:positionH relativeFrom="column">
-                  <wp:posOffset>3272790</wp:posOffset>
-                </wp:positionH>
-                <wp:positionV relativeFrom="paragraph">
-                  <wp:posOffset>138430</wp:posOffset>
-                </wp:positionV>
-                <wp:extent cx="895350" cy="895350"/>
-                <wp:effectExtent l="38100" t="38100" r="19050" b="19050"/>
-                <wp:wrapNone/>
-                <wp:docPr id="1245569265" name="Conector recto de flecha 10"/>
-                <wp:cNvGraphicFramePr/>
-                <a:graphic xmlns:a="http://schemas.openxmlformats.org/drawingml/2006/main">
-                  <a:graphicData uri="http://schemas.microsoft.com/office/word/2010/wordprocessingShape">
-                    <wps:wsp>
-                      <wps:cNvCnPr/>
-                      <wps:spPr>
-                        <a:xfrm flipH="1" flipV="1">
-                          <a:off x="0" y="0"/>
-                          <a:ext cx="895350" cy="895350"/>
-                        </a:xfrm>
-                        <a:prstGeom prst="straightConnector1">
-                          <a:avLst/>
-                        </a:prstGeom>
-                        <a:ln>
-                          <a:tailEnd type="triangle"/>
-                        </a:ln>
-                      </wps:spPr>
-                      <wps:style>
-                        <a:lnRef idx="1">
-                          <a:schemeClr val="accent1"/>
-                        </a:lnRef>
-                        <a:fillRef idx="0">
-                          <a:schemeClr val="accent1"/>
-                        </a:fillRef>
-                        <a:effectRef idx="0">
-                          <a:schemeClr val="accent1"/>
-                        </a:effectRef>
-                        <a:fontRef idx="minor">
-                          <a:schemeClr val="tx1"/>
-                        </a:fontRef>
-                      </wps:style>
-                      <wps:bodyPr/>
-                    </wps:wsp>
-                  </a:graphicData>
-                </a:graphic>
-              </wp:anchor>
-            </w:drawing>
-          </mc:Choice>
-          <mc:Fallback>
-            <w:pict>
-              <v:shape w14:anchorId="6C01ABF5" id="Conector recto de flecha 10" o:spid="_x0000_s1026" type="#_x0000_t32" style="position:absolute;margin-left:257.7pt;margin-top:10.9pt;width:70.5pt;height:70.5pt;flip:x y;z-index:251665408;visibility:visible;mso-wrap-style:square;mso-wrap-distance-left:9pt;mso-wrap-distance-top:0;mso-wrap-distance-right:9pt;mso-wrap-distance-bottom:0;mso-position-horizontal:absolute;mso-position-horizontal-relative:text;mso-position-vertical:absolute;mso-position-vertical-relative:text" o:gfxdata="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" strokecolor="#4472c4 [3204]" strokeweight=".5pt">
-                <v:stroke endarrow="block" joinstyle="miter"/>
-              </v:shape>
             </w:pict>
           </mc:Fallback>
         </mc:AlternateContent>
@@ -935,7 +1021,7 @@
               </wp:anchor>
             </w:drawing>
           </mc:Choice>
-          <mc:Fallback>
+          <mc:Fallback xmlns:w16sdtdh="http://schemas.microsoft.com/office/word/2020/wordml/sdtdatahash" xmlns:w16="http://schemas.microsoft.com/office/word/2018/wordml" xmlns:w16cex="http://schemas.microsoft.com/office/word/2018/wordml/cex" xmlns:oel="http://schemas.microsoft.com/office/2019/extlst">
             <w:pict>
               <v:shape w14:anchorId="049A909D" id="Conector recto de flecha 9" o:spid="_x0000_s1026" type="#_x0000_t32" style="position:absolute;margin-left:139.2pt;margin-top:8.65pt;width:72.75pt;height:72.75pt;flip:y;z-index:251664384;visibility:visible;mso-wrap-style:square;mso-wrap-distance-left:9pt;mso-wrap-distance-top:0;mso-wrap-distance-right:9pt;mso-wrap-distance-bottom:0;mso-position-horizontal:absolute;mso-position-horizontal-relative:text;mso-position-vertical:absolute;mso-position-vertical-relative:text" o:gfxdata="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" strokecolor="#4472c4 [3204]" strokeweight=".5pt">
                 <v:stroke endarrow="block" joinstyle="miter"/>
@@ -1031,7 +1117,7 @@
               </wp:anchor>
             </w:drawing>
           </mc:Choice>
-          <mc:Fallback>
+          <mc:Fallback xmlns:w16sdtdh="http://schemas.microsoft.com/office/word/2020/wordml/sdtdatahash" xmlns:w16="http://schemas.microsoft.com/office/word/2018/wordml" xmlns:w16cex="http://schemas.microsoft.com/office/word/2018/wordml/cex" xmlns:oel="http://schemas.microsoft.com/office/2019/extlst">
             <w:pict>
               <v:rect w14:anchorId="1A5DAF8D" id="Rectángulo 18" o:spid="_x0000_s1028" style="position:absolute;margin-left:18.45pt;margin-top:.45pt;width:20.25pt;height:21pt;z-index:251673600;visibility:visible;mso-wrap-style:square;mso-width-percent:0;mso-height-percent:0;mso-wrap-distance-left:9pt;mso-wrap-distance-top:0;mso-wrap-distance-right:9pt;mso-wrap-distance-bottom:0;mso-position-horizontal:absolute;mso-position-horizontal-relative:text;mso-position-vertical:absolute;mso-position-vertical-relative:text;mso-width-percent:0;mso-height-percent:0;mso-width-relative:margin;mso-height-relative:margin;v-text-anchor:middle" o:gfxdata="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" fillcolor="#4472c4 [3204]" strokecolor="#09101d [484]" strokeweight="1pt">
                 <v:textbox>
@@ -1142,7 +1228,7 @@
               </wp:anchor>
             </w:drawing>
           </mc:Choice>
-          <mc:Fallback>
+          <mc:Fallback xmlns:w16sdtdh="http://schemas.microsoft.com/office/word/2020/wordml/sdtdatahash" xmlns:w16="http://schemas.microsoft.com/office/word/2018/wordml" xmlns:w16cex="http://schemas.microsoft.com/office/word/2018/wordml/cex" xmlns:oel="http://schemas.microsoft.com/office/2019/extlst">
             <w:pict>
               <v:rect w14:anchorId="692728E4" id="Rectángulo 15" o:spid="_x0000_s1029" style="position:absolute;margin-left:207.45pt;margin-top:1.2pt;width:18pt;height:18.75pt;z-index:251670528;visibility:visible;mso-wrap-style:square;mso-width-percent:0;mso-height-percent:0;mso-wrap-distance-left:9pt;mso-wrap-distance-top:0;mso-wrap-distance-right:9pt;mso-wrap-distance-bottom:0;mso-position-horizontal:absolute;mso-position-horizontal-relative:text;mso-position-vertical:absolute;mso-position-vertical-relative:text;mso-width-percent:0;mso-height-percent:0;mso-width-relative:margin;mso-height-relative:margin;v-text-anchor:middle" o:gfxdata="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" fillcolor="#4472c4 [3204]" strokecolor="#09101d [484]" strokeweight="1pt">
                 <v:textbox>
@@ -1178,7 +1264,112 @@
         <mc:AlternateContent>
           <mc:Choice Requires="wps">
             <w:drawing>
-              <wp:anchor distT="0" distB="0" distL="114300" distR="114300" simplePos="0" relativeHeight="251671552" behindDoc="0" locked="0" layoutInCell="1" allowOverlap="1" wp14:anchorId="4B7B3E2F" wp14:editId="5902F396">
+              <wp:anchor distT="0" distB="0" distL="114300" distR="114300" simplePos="0" relativeHeight="251669504" behindDoc="0" locked="0" layoutInCell="1" allowOverlap="1" wp14:anchorId="4AA9578B" wp14:editId="7F490556">
+                <wp:simplePos x="0" y="0"/>
+                <wp:positionH relativeFrom="column">
+                  <wp:posOffset>3653790</wp:posOffset>
+                </wp:positionH>
+                <wp:positionV relativeFrom="paragraph">
+                  <wp:posOffset>97790</wp:posOffset>
+                </wp:positionV>
+                <wp:extent cx="285750" cy="228600"/>
+                <wp:effectExtent l="0" t="0" r="19050" b="19050"/>
+                <wp:wrapNone/>
+                <wp:docPr id="4619200" name="Rectángulo 14"/>
+                <wp:cNvGraphicFramePr/>
+                <a:graphic xmlns:a="http://schemas.openxmlformats.org/drawingml/2006/main">
+                  <a:graphicData uri="http://schemas.microsoft.com/office/word/2010/wordprocessingShape">
+                    <wps:wsp>
+                      <wps:cNvSpPr/>
+                      <wps:spPr>
+                        <a:xfrm>
+                          <a:off x="0" y="0"/>
+                          <a:ext cx="285750" cy="228600"/>
+                        </a:xfrm>
+                        <a:prstGeom prst="rect">
+                          <a:avLst/>
+                        </a:prstGeom>
+                      </wps:spPr>
+                      <wps:style>
+                        <a:lnRef idx="2">
+                          <a:schemeClr val="accent1">
+                            <a:shade val="15000"/>
+                          </a:schemeClr>
+                        </a:lnRef>
+                        <a:fillRef idx="1">
+                          <a:schemeClr val="accent1"/>
+                        </a:fillRef>
+                        <a:effectRef idx="0">
+                          <a:schemeClr val="accent1"/>
+                        </a:effectRef>
+                        <a:fontRef idx="minor">
+                          <a:schemeClr val="lt1"/>
+                        </a:fontRef>
+                      </wps:style>
+                      <wps:txbx>
+                        <w:txbxContent>
+                          <w:p>
+                            <w:pPr>
+                              <w:jc w:val="center"/>
+                              <w:rPr>
+                                <w:lang w:val="es-ES"/>
+                              </w:rPr>
+                            </w:pPr>
+                            <w:r>
+                              <w:rPr>
+                                <w:lang w:val="es-ES"/>
+                              </w:rPr>
+                              <w:t>1</w:t>
+                            </w:r>
+                          </w:p>
+                        </w:txbxContent>
+                      </wps:txbx>
+                      <wps:bodyPr rot="0" spcFirstLastPara="0" vertOverflow="overflow" horzOverflow="overflow" vert="horz" wrap="square" lIns="91440" tIns="45720" rIns="91440" bIns="45720" numCol="1" spcCol="0" rtlCol="0" fromWordArt="0" anchor="ctr" anchorCtr="0" forceAA="0" compatLnSpc="1">
+                        <a:prstTxWarp prst="textNoShape">
+                          <a:avLst/>
+                        </a:prstTxWarp>
+                        <a:noAutofit/>
+                      </wps:bodyPr>
+                    </wps:wsp>
+                  </a:graphicData>
+                </a:graphic>
+              </wp:anchor>
+            </w:drawing>
+          </mc:Choice>
+          <mc:Fallback>
+            <w:pict>
+              <v:rect w14:anchorId="4AA9578B" id="Rectángulo 14" o:spid="_x0000_s1030" style="position:absolute;margin-left:287.7pt;margin-top:7.7pt;width:22.5pt;height:18pt;z-index:251669504;visibility:visible;mso-wrap-style:square;mso-wrap-distance-left:9pt;mso-wrap-distance-top:0;mso-wrap-distance-right:9pt;mso-wrap-distance-bottom:0;mso-position-horizontal:absolute;mso-position-horizontal-relative:text;mso-position-vertical:absolute;mso-position-vertical-relative:text;v-text-anchor:middle" o:gfxdata="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" fillcolor="#4472c4 [3204]" strokecolor="#09101d [484]" strokeweight="1pt">
+                <v:textbox>
+                  <w:txbxContent>
+                    <w:p>
+                      <w:pPr>
+                        <w:jc w:val="center"/>
+                        <w:rPr>
+                          <w:lang w:val="es-ES"/>
+                        </w:rPr>
+                      </w:pPr>
+                      <w:r>
+                        <w:rPr>
+                          <w:lang w:val="es-ES"/>
+                        </w:rPr>
+                        <w:t>1</w:t>
+                      </w:r>
+                    </w:p>
+                  </w:txbxContent>
+                </v:textbox>
+              </v:rect>
+            </w:pict>
+          </mc:Fallback>
+        </mc:AlternateContent>
+      </w:r>
+      <w:r>
+        <w:rPr>
+          <w:noProof/>
+        </w:rPr>
+        <mc:AlternateContent>
+          <mc:Choice Requires="wps">
+            <w:drawing>
+              <wp:anchor distT="0" distB="0" distL="114300" distR="114300" simplePos="0" relativeHeight="251671552" behindDoc="0" locked="0" layoutInCell="1" allowOverlap="1" wp14:anchorId="4B7B3E2F" wp14:editId="6CED908E">
                 <wp:simplePos x="0" y="0"/>
                 <wp:positionH relativeFrom="column">
                   <wp:posOffset>1805939</wp:posOffset>
@@ -1258,112 +1449,7 @@
           </mc:Choice>
           <mc:Fallback>
             <w:pict>
-              <v:rect w14:anchorId="4B7B3E2F" id="Rectángulo 16" o:spid="_x0000_s1030" style="position:absolute;margin-left:142.2pt;margin-top:19.2pt;width:24.75pt;height:24.75pt;z-index:251671552;visibility:visible;mso-wrap-style:square;mso-width-percent:0;mso-height-percent:0;mso-wrap-distance-left:9pt;mso-wrap-distance-top:0;mso-wrap-distance-right:9pt;mso-wrap-distance-bottom:0;mso-position-horizontal:absolute;mso-position-horizontal-relative:text;mso-position-vertical:absolute;mso-position-vertical-relative:text;mso-width-percent:0;mso-height-percent:0;mso-width-relative:margin;mso-height-relative:margin;v-text-anchor:middle" o:gfxdata="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" fillcolor="#4472c4 [3204]" strokecolor="#09101d [484]" strokeweight="1pt">
-                <v:textbox>
-                  <w:txbxContent>
-                    <w:p>
-                      <w:pPr>
-                        <w:jc w:val="center"/>
-                        <w:rPr>
-                          <w:lang w:val="es-ES"/>
-                        </w:rPr>
-                      </w:pPr>
-                      <w:r>
-                        <w:rPr>
-                          <w:lang w:val="es-ES"/>
-                        </w:rPr>
-                        <w:t>1</w:t>
-                      </w:r>
-                    </w:p>
-                  </w:txbxContent>
-                </v:textbox>
-              </v:rect>
-            </w:pict>
-          </mc:Fallback>
-        </mc:AlternateContent>
-      </w:r>
-      <w:r>
-        <w:rPr>
-          <w:noProof/>
-        </w:rPr>
-        <mc:AlternateContent>
-          <mc:Choice Requires="wps">
-            <w:drawing>
-              <wp:anchor distT="0" distB="0" distL="114300" distR="114300" simplePos="0" relativeHeight="251669504" behindDoc="0" locked="0" layoutInCell="1" allowOverlap="1" wp14:anchorId="4AA9578B" wp14:editId="535FDDF8">
-                <wp:simplePos x="0" y="0"/>
-                <wp:positionH relativeFrom="column">
-                  <wp:posOffset>3749040</wp:posOffset>
-                </wp:positionH>
-                <wp:positionV relativeFrom="paragraph">
-                  <wp:posOffset>186690</wp:posOffset>
-                </wp:positionV>
-                <wp:extent cx="285750" cy="228600"/>
-                <wp:effectExtent l="0" t="0" r="19050" b="19050"/>
-                <wp:wrapNone/>
-                <wp:docPr id="4619200" name="Rectángulo 14"/>
-                <wp:cNvGraphicFramePr/>
-                <a:graphic xmlns:a="http://schemas.openxmlformats.org/drawingml/2006/main">
-                  <a:graphicData uri="http://schemas.microsoft.com/office/word/2010/wordprocessingShape">
-                    <wps:wsp>
-                      <wps:cNvSpPr/>
-                      <wps:spPr>
-                        <a:xfrm>
-                          <a:off x="0" y="0"/>
-                          <a:ext cx="285750" cy="228600"/>
-                        </a:xfrm>
-                        <a:prstGeom prst="rect">
-                          <a:avLst/>
-                        </a:prstGeom>
-                      </wps:spPr>
-                      <wps:style>
-                        <a:lnRef idx="2">
-                          <a:schemeClr val="accent1">
-                            <a:shade val="15000"/>
-                          </a:schemeClr>
-                        </a:lnRef>
-                        <a:fillRef idx="1">
-                          <a:schemeClr val="accent1"/>
-                        </a:fillRef>
-                        <a:effectRef idx="0">
-                          <a:schemeClr val="accent1"/>
-                        </a:effectRef>
-                        <a:fontRef idx="minor">
-                          <a:schemeClr val="lt1"/>
-                        </a:fontRef>
-                      </wps:style>
-                      <wps:txbx>
-                        <w:txbxContent>
-                          <w:p>
-                            <w:pPr>
-                              <w:jc w:val="center"/>
-                              <w:rPr>
-                                <w:lang w:val="es-ES"/>
-                              </w:rPr>
-                            </w:pPr>
-                            <w:r>
-                              <w:rPr>
-                                <w:lang w:val="es-ES"/>
-                              </w:rPr>
-                              <w:t>1</w:t>
-                            </w:r>
-                          </w:p>
-                        </w:txbxContent>
-                      </wps:txbx>
-                      <wps:bodyPr rot="0" spcFirstLastPara="0" vertOverflow="overflow" horzOverflow="overflow" vert="horz" wrap="square" lIns="91440" tIns="45720" rIns="91440" bIns="45720" numCol="1" spcCol="0" rtlCol="0" fromWordArt="0" anchor="ctr" anchorCtr="0" forceAA="0" compatLnSpc="1">
-                        <a:prstTxWarp prst="textNoShape">
-                          <a:avLst/>
-                        </a:prstTxWarp>
-                        <a:noAutofit/>
-                      </wps:bodyPr>
-                    </wps:wsp>
-                  </a:graphicData>
-                </a:graphic>
-              </wp:anchor>
-            </w:drawing>
-          </mc:Choice>
-          <mc:Fallback>
-            <w:pict>
-              <v:rect w14:anchorId="4AA9578B" id="Rectángulo 14" o:spid="_x0000_s1031" style="position:absolute;margin-left:295.2pt;margin-top:14.7pt;width:22.5pt;height:18pt;z-index:251669504;visibility:visible;mso-wrap-style:square;mso-wrap-distance-left:9pt;mso-wrap-distance-top:0;mso-wrap-distance-right:9pt;mso-wrap-distance-bottom:0;mso-position-horizontal:absolute;mso-position-horizontal-relative:text;mso-position-vertical:absolute;mso-position-vertical-relative:text;v-text-anchor:middle" o:gfxdata="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" fillcolor="#4472c4 [3204]" strokecolor="#09101d [484]" strokeweight="1pt">
+              <v:rect w14:anchorId="4B7B3E2F" id="Rectángulo 16" o:spid="_x0000_s1031" style="position:absolute;margin-left:142.2pt;margin-top:19.2pt;width:24.75pt;height:24.75pt;z-index:251671552;visibility:visible;mso-wrap-style:square;mso-width-percent:0;mso-height-percent:0;mso-wrap-distance-left:9pt;mso-wrap-distance-top:0;mso-wrap-distance-right:9pt;mso-wrap-distance-bottom:0;mso-position-horizontal:absolute;mso-position-horizontal-relative:text;mso-position-vertical:absolute;mso-position-vertical-relative:text;mso-width-percent:0;mso-height-percent:0;mso-width-relative:margin;mso-height-relative:margin;v-text-anchor:middle" o:gfxdata="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" fillcolor="#4472c4 [3204]" strokecolor="#09101d [484]" strokeweight="1pt">
                 <v:textbox>
                   <w:txbxContent>
                     <w:p>
@@ -1477,7 +1563,7 @@
               </wp:anchor>
             </w:drawing>
           </mc:Choice>
-          <mc:Fallback>
+          <mc:Fallback xmlns:w16sdtdh="http://schemas.microsoft.com/office/word/2020/wordml/sdtdatahash" xmlns:w16="http://schemas.microsoft.com/office/word/2018/wordml" xmlns:w16cex="http://schemas.microsoft.com/office/word/2018/wordml/cex" xmlns:oel="http://schemas.microsoft.com/office/2019/extlst">
             <w:pict>
               <v:rect w14:anchorId="5B1D8367" id="Rectángulo 19" o:spid="_x0000_s1032" style="position:absolute;margin-left:143.7pt;margin-top:18.5pt;width:20.25pt;height:20.25pt;z-index:251674624;visibility:visible;mso-wrap-style:square;mso-width-percent:0;mso-height-percent:0;mso-wrap-distance-left:9pt;mso-wrap-distance-top:0;mso-wrap-distance-right:9pt;mso-wrap-distance-bottom:0;mso-position-horizontal:absolute;mso-position-horizontal-relative:text;mso-position-vertical:absolute;mso-position-vertical-relative:text;mso-width-percent:0;mso-height-percent:0;mso-width-relative:margin;mso-height-relative:margin;v-text-anchor:middle" o:gfxdata="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" fillcolor="#4472c4 [3204]" strokecolor="#09101d [484]" strokeweight="1pt">
                 <v:textbox>
@@ -1503,6 +1589,8 @@
           </mc:Fallback>
         </mc:AlternateContent>
       </w:r>
+      <w:bookmarkStart w:id="0" w:name="_GoBack"/>
+      <w:bookmarkEnd w:id="0"/>
     </w:p>
     <w:p>
       <w:r>
@@ -1568,7 +1656,7 @@
               </wp:anchor>
             </w:drawing>
           </mc:Choice>
-          <mc:Fallback>
+          <mc:Fallback xmlns:w16sdtdh="http://schemas.microsoft.com/office/word/2020/wordml/sdtdatahash" xmlns:w16="http://schemas.microsoft.com/office/word/2018/wordml" xmlns:w16cex="http://schemas.microsoft.com/office/word/2018/wordml/cex" xmlns:oel="http://schemas.microsoft.com/office/2019/extlst">
             <w:pict>
               <v:shapetype w14:anchorId="4CCB5247" id="_x0000_t32" coordsize="21600,21600" o:spt="32" o:oned="t" path="m,l21600,21600e" filled="f">
                 <v:path arrowok="t" fillok="f" o:connecttype="none"/>
@@ -1660,7 +1748,7 @@
               </wp:anchor>
             </w:drawing>
           </mc:Choice>
-          <mc:Fallback>
+          <mc:Fallback xmlns:w16sdtdh="http://schemas.microsoft.com/office/word/2020/wordml/sdtdatahash" xmlns:w16="http://schemas.microsoft.com/office/word/2018/wordml" xmlns:w16cex="http://schemas.microsoft.com/office/word/2018/wordml/cex" xmlns:oel="http://schemas.microsoft.com/office/2019/extlst">
             <w:pict>
               <v:rect w14:anchorId="1AE1FFB5" id="Rectángulo 11" o:spid="_x0000_s1033" style="position:absolute;margin-left:380.7pt;margin-top:21.5pt;width:22.5pt;height:20.25pt;z-index:251666432;visibility:visible;mso-wrap-style:square;mso-wrap-distance-left:9pt;mso-wrap-distance-top:0;mso-wrap-distance-right:9pt;mso-wrap-distance-bottom:0;mso-position-horizontal:absolute;mso-position-horizontal-relative:text;mso-position-vertical:absolute;mso-position-vertical-relative:text;v-text-anchor:middle" o:gfxdata="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" fillcolor="#4472c4 [3204]" strokecolor="#09101d [484]" strokeweight="1pt">
                 <v:textbox>
@@ -1743,7 +1831,7 @@
               </wp:anchor>
             </w:drawing>
           </mc:Choice>
-          <mc:Fallback>
+          <mc:Fallback xmlns:w16sdtdh="http://schemas.microsoft.com/office/word/2020/wordml/sdtdatahash" xmlns:w16="http://schemas.microsoft.com/office/word/2018/wordml" xmlns:w16cex="http://schemas.microsoft.com/office/word/2018/wordml/cex" xmlns:oel="http://schemas.microsoft.com/office/2019/extlst">
             <w:pict>
               <v:shape w14:anchorId="4A10294D" id="Conector recto de flecha 7" o:spid="_x0000_s1026" type="#_x0000_t32" style="position:absolute;margin-left:367.95pt;margin-top:14pt;width:11.25pt;height:101.25pt;z-index:251662336;visibility:visible;mso-wrap-style:square;mso-wrap-distance-left:9pt;mso-wrap-distance-top:0;mso-wrap-distance-right:9pt;mso-wrap-distance-bottom:0;mso-position-horizontal:absolute;mso-position-horizontal-relative:text;mso-position-vertical:absolute;mso-position-vertical-relative:text" o:gfxdata="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" strokecolor="#4472c4 [3204]" strokeweight=".5pt">
                 <v:stroke endarrow="block" joinstyle="miter"/>
@@ -1840,7 +1928,7 @@
               </wp:anchor>
             </w:drawing>
           </mc:Choice>
-          <mc:Fallback>
+          <mc:Fallback xmlns:w16sdtdh="http://schemas.microsoft.com/office/word/2020/wordml/sdtdatahash" xmlns:w16="http://schemas.microsoft.com/office/word/2018/wordml" xmlns:w16cex="http://schemas.microsoft.com/office/word/2018/wordml/cex" xmlns:oel="http://schemas.microsoft.com/office/2019/extlst">
             <w:pict>
               <v:rect w14:anchorId="15BBCDAE" id="Rectángulo 20" o:spid="_x0000_s1034" style="position:absolute;margin-left:177.45pt;margin-top:4.25pt;width:21pt;height:18.75pt;z-index:251675648;visibility:visible;mso-wrap-style:square;mso-width-percent:0;mso-height-percent:0;mso-wrap-distance-left:9pt;mso-wrap-distance-top:0;mso-wrap-distance-right:9pt;mso-wrap-distance-bottom:0;mso-position-horizontal:absolute;mso-position-horizontal-relative:text;mso-position-vertical:absolute;mso-position-vertical-relative:text;mso-width-percent:0;mso-height-percent:0;mso-width-relative:margin;mso-height-relative:margin;v-text-anchor:middle" o:gfxdata="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" fillcolor="#4472c4 [3204]" strokecolor="#09101d [484]" strokeweight="1pt">
                 <v:textbox>
@@ -1875,7 +1963,7 @@
         <mc:AlternateContent>
           <mc:Choice Requires="wps">
             <w:drawing>
-              <wp:anchor distT="0" distB="0" distL="114300" distR="114300" simplePos="0" relativeHeight="251660288" behindDoc="0" locked="0" layoutInCell="1" allowOverlap="1" wp14:anchorId="6373D0B2" wp14:editId="785DB0C0">
+              <wp:anchor distT="0" distB="0" distL="114300" distR="114300" simplePos="0" relativeHeight="251660288" behindDoc="0" locked="0" layoutInCell="1" allowOverlap="1" wp14:anchorId="6373D0B2" wp14:editId="03233E4E">
                 <wp:simplePos x="0" y="0"/>
                 <wp:positionH relativeFrom="column">
                   <wp:posOffset>1158240</wp:posOffset>
@@ -1931,7 +2019,7 @@
               </wp:anchor>
             </w:drawing>
           </mc:Choice>
-          <mc:Fallback>
+          <mc:Fallback xmlns:w16sdtdh="http://schemas.microsoft.com/office/word/2020/wordml/sdtdatahash" xmlns:w16="http://schemas.microsoft.com/office/word/2018/wordml" xmlns:w16cex="http://schemas.microsoft.com/office/word/2018/wordml/cex" xmlns:oel="http://schemas.microsoft.com/office/2019/extlst">
             <w:pict>
               <v:shape w14:anchorId="23CF7898" id="Conector recto de flecha 5" o:spid="_x0000_s1026" type="#_x0000_t32" style="position:absolute;margin-left:91.2pt;margin-top:13.25pt;width:28.5pt;height:138pt;z-index:251660288;visibility:visible;mso-wrap-style:square;mso-width-percent:0;mso-height-percent:0;mso-wrap-distance-left:9pt;mso-wrap-distance-top:0;mso-wrap-distance-right:9pt;mso-wrap-distance-bottom:0;mso-position-horizontal:absolute;mso-position-horizontal-relative:text;mso-position-vertical:absolute;mso-position-vertical-relative:text;mso-width-percent:0;mso-height-percent:0;mso-width-relative:margin;mso-height-relative:margin" o:gfxdata="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" strokecolor="#4472c4 [3204]" strokeweight=".5pt">
                 <v:stroke endarrow="block" joinstyle="miter"/>
@@ -1947,7 +2035,7 @@
         <mc:AlternateContent>
           <mc:Choice Requires="wps">
             <w:drawing>
-              <wp:anchor distT="0" distB="0" distL="114300" distR="114300" simplePos="0" relativeHeight="251678720" behindDoc="0" locked="0" layoutInCell="1" allowOverlap="1" wp14:anchorId="0631FAAB" wp14:editId="6E3CAF08">
+              <wp:anchor distT="0" distB="0" distL="114300" distR="114300" simplePos="0" relativeHeight="251678720" behindDoc="0" locked="0" layoutInCell="1" allowOverlap="1" wp14:anchorId="0631FAAB" wp14:editId="0F229810">
                 <wp:simplePos x="0" y="0"/>
                 <wp:positionH relativeFrom="column">
                   <wp:posOffset>615315</wp:posOffset>
@@ -1968,6 +2056,188 @@
                         <a:xfrm>
                           <a:off x="0" y="0"/>
                           <a:ext cx="247650" cy="266700"/>
+                        </a:xfrm>
+                        <a:prstGeom prst="rect">
+                          <a:avLst/>
+                        </a:prstGeom>
+                      </wps:spPr>
+                      <wps:style>
+                        <a:lnRef idx="2">
+                          <a:schemeClr val="accent1">
+                            <a:shade val="15000"/>
+                          </a:schemeClr>
+                        </a:lnRef>
+                        <a:fillRef idx="1">
+                          <a:schemeClr val="accent1"/>
+                        </a:fillRef>
+                        <a:effectRef idx="0">
+                          <a:schemeClr val="accent1"/>
+                        </a:effectRef>
+                        <a:fontRef idx="minor">
+                          <a:schemeClr val="lt1"/>
+                        </a:fontRef>
+                      </wps:style>
+                      <wps:txbx>
+                        <w:txbxContent>
+                          <w:p>
+                            <w:pPr>
+                              <w:jc w:val="center"/>
+                              <w:rPr>
+                                <w:lang w:val="es-ES"/>
+                              </w:rPr>
+                            </w:pPr>
+                            <w:r>
+                              <w:rPr>
+                                <w:lang w:val="es-ES"/>
+                              </w:rPr>
+                              <w:t>n</w:t>
+                            </w:r>
+                          </w:p>
+                        </w:txbxContent>
+                      </wps:txbx>
+                      <wps:bodyPr rot="0" spcFirstLastPara="0" vertOverflow="overflow" horzOverflow="overflow" vert="horz" wrap="square" lIns="91440" tIns="45720" rIns="91440" bIns="45720" numCol="1" spcCol="0" rtlCol="0" fromWordArt="0" anchor="ctr" anchorCtr="0" forceAA="0" compatLnSpc="1">
+                        <a:prstTxWarp prst="textNoShape">
+                          <a:avLst/>
+                        </a:prstTxWarp>
+                        <a:noAutofit/>
+                      </wps:bodyPr>
+                    </wps:wsp>
+                  </a:graphicData>
+                </a:graphic>
+                <wp14:sizeRelV relativeFrom="margin">
+                  <wp14:pctHeight>0</wp14:pctHeight>
+                </wp14:sizeRelV>
+              </wp:anchor>
+            </w:drawing>
+          </mc:Choice>
+          <mc:Fallback xmlns:w16sdtdh="http://schemas.microsoft.com/office/word/2020/wordml/sdtdatahash" xmlns:w16="http://schemas.microsoft.com/office/word/2018/wordml" xmlns:w16cex="http://schemas.microsoft.com/office/word/2018/wordml/cex" xmlns:oel="http://schemas.microsoft.com/office/2019/extlst">
+            <w:pict>
+              <v:rect w14:anchorId="0631FAAB" id="Rectángulo 23" o:spid="_x0000_s1035" style="position:absolute;margin-left:48.45pt;margin-top:17pt;width:19.5pt;height:21pt;z-index:251678720;visibility:visible;mso-wrap-style:square;mso-height-percent:0;mso-wrap-distance-left:9pt;mso-wrap-distance-top:0;mso-wrap-distance-right:9pt;mso-wrap-distance-bottom:0;mso-position-horizontal:absolute;mso-position-horizontal-relative:text;mso-position-vertical:absolute;mso-position-vertical-relative:text;mso-height-percent:0;mso-height-relative:margin;v-text-anchor:middle" o:gfxdata="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" fillcolor="#4472c4 [3204]" strokecolor="#09101d [484]" strokeweight="1pt">
+                <v:textbox>
+                  <w:txbxContent>
+                    <w:p>
+                      <w:pPr>
+                        <w:jc w:val="center"/>
+                        <w:rPr>
+                          <w:lang w:val="es-ES"/>
+                        </w:rPr>
+                      </w:pPr>
+                      <w:r>
+                        <w:rPr>
+                          <w:lang w:val="es-ES"/>
+                        </w:rPr>
+                        <w:t>n</w:t>
+                      </w:r>
+                    </w:p>
+                  </w:txbxContent>
+                </v:textbox>
+              </v:rect>
+            </w:pict>
+          </mc:Fallback>
+        </mc:AlternateContent>
+      </w:r>
+      <w:r>
+        <w:rPr>
+          <w:noProof/>
+        </w:rPr>
+        <mc:AlternateContent>
+          <mc:Choice Requires="wps">
+            <w:drawing>
+              <wp:anchor distT="0" distB="0" distL="114300" distR="114300" simplePos="0" relativeHeight="251659264" behindDoc="0" locked="0" layoutInCell="1" allowOverlap="1" wp14:anchorId="2F978382" wp14:editId="11481284">
+                <wp:simplePos x="0" y="0"/>
+                <wp:positionH relativeFrom="column">
+                  <wp:posOffset>434339</wp:posOffset>
+                </wp:positionH>
+                <wp:positionV relativeFrom="paragraph">
+                  <wp:posOffset>168275</wp:posOffset>
+                </wp:positionV>
+                <wp:extent cx="64135" cy="1123950"/>
+                <wp:effectExtent l="76200" t="0" r="31115" b="57150"/>
+                <wp:wrapNone/>
+                <wp:docPr id="645298723" name="Conector recto de flecha 4"/>
+                <wp:cNvGraphicFramePr/>
+                <a:graphic xmlns:a="http://schemas.openxmlformats.org/drawingml/2006/main">
+                  <a:graphicData uri="http://schemas.microsoft.com/office/word/2010/wordprocessingShape">
+                    <wps:wsp>
+                      <wps:cNvCnPr/>
+                      <wps:spPr>
+                        <a:xfrm flipH="1">
+                          <a:off x="0" y="0"/>
+                          <a:ext cx="64135" cy="1123950"/>
+                        </a:xfrm>
+                        <a:prstGeom prst="straightConnector1">
+                          <a:avLst/>
+                        </a:prstGeom>
+                        <a:ln>
+                          <a:tailEnd type="triangle"/>
+                        </a:ln>
+                      </wps:spPr>
+                      <wps:style>
+                        <a:lnRef idx="1">
+                          <a:schemeClr val="accent1"/>
+                        </a:lnRef>
+                        <a:fillRef idx="0">
+                          <a:schemeClr val="accent1"/>
+                        </a:fillRef>
+                        <a:effectRef idx="0">
+                          <a:schemeClr val="accent1"/>
+                        </a:effectRef>
+                        <a:fontRef idx="minor">
+                          <a:schemeClr val="tx1"/>
+                        </a:fontRef>
+                      </wps:style>
+                      <wps:bodyPr/>
+                    </wps:wsp>
+                  </a:graphicData>
+                </a:graphic>
+                <wp14:sizeRelH relativeFrom="margin">
+                  <wp14:pctWidth>0</wp14:pctWidth>
+                </wp14:sizeRelH>
+                <wp14:sizeRelV relativeFrom="margin">
+                  <wp14:pctHeight>0</wp14:pctHeight>
+                </wp14:sizeRelV>
+              </wp:anchor>
+            </w:drawing>
+          </mc:Choice>
+          <mc:Fallback>
+            <w:pict>
+              <v:shape w14:anchorId="47273992" id="Conector recto de flecha 4" o:spid="_x0000_s1026" type="#_x0000_t32" style="position:absolute;margin-left:34.2pt;margin-top:13.25pt;width:5.05pt;height:88.5pt;flip:x;z-index:251659264;visibility:visible;mso-wrap-style:square;mso-width-percent:0;mso-height-percent:0;mso-wrap-distance-left:9pt;mso-wrap-distance-top:0;mso-wrap-distance-right:9pt;mso-wrap-distance-bottom:0;mso-position-horizontal:absolute;mso-position-horizontal-relative:text;mso-position-vertical:absolute;mso-position-vertical-relative:text;mso-width-percent:0;mso-height-percent:0;mso-width-relative:margin;mso-height-relative:margin" o:gfxdata="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" strokecolor="#4472c4 [3204]" strokeweight=".5pt">
+                <v:stroke endarrow="block" joinstyle="miter"/>
+              </v:shape>
+            </w:pict>
+          </mc:Fallback>
+        </mc:AlternateContent>
+      </w:r>
+    </w:p>
+    <w:p>
+      <w:r>
+        <w:rPr>
+          <w:noProof/>
+        </w:rPr>
+        <mc:AlternateContent>
+          <mc:Choice Requires="wps">
+            <w:drawing>
+              <wp:anchor distT="0" distB="0" distL="114300" distR="114300" simplePos="0" relativeHeight="251676672" behindDoc="0" locked="0" layoutInCell="1" allowOverlap="1" wp14:anchorId="25B52688" wp14:editId="50E5D16E">
+                <wp:simplePos x="0" y="0"/>
+                <wp:positionH relativeFrom="column">
+                  <wp:posOffset>1339215</wp:posOffset>
+                </wp:positionH>
+                <wp:positionV relativeFrom="paragraph">
+                  <wp:posOffset>6985</wp:posOffset>
+                </wp:positionV>
+                <wp:extent cx="247650" cy="247650"/>
+                <wp:effectExtent l="0" t="0" r="19050" b="19050"/>
+                <wp:wrapNone/>
+                <wp:docPr id="1415212949" name="Rectángulo 21"/>
+                <wp:cNvGraphicFramePr/>
+                <a:graphic xmlns:a="http://schemas.openxmlformats.org/drawingml/2006/main">
+                  <a:graphicData uri="http://schemas.microsoft.com/office/word/2010/wordprocessingShape">
+                    <wps:wsp>
+                      <wps:cNvSpPr/>
+                      <wps:spPr>
+                        <a:xfrm>
+                          <a:off x="0" y="0"/>
+                          <a:ext cx="247650" cy="247650"/>
                         </a:xfrm>
                         <a:prstGeom prst="rect">
                           <a:avLst/>
@@ -2024,189 +2294,7 @@
           </mc:Choice>
           <mc:Fallback>
             <w:pict>
-              <v:rect w14:anchorId="0631FAAB" id="Rectángulo 23" o:spid="_x0000_s1035" style="position:absolute;margin-left:48.45pt;margin-top:17pt;width:19.5pt;height:21pt;z-index:251678720;visibility:visible;mso-wrap-style:square;mso-height-percent:0;mso-wrap-distance-left:9pt;mso-wrap-distance-top:0;mso-wrap-distance-right:9pt;mso-wrap-distance-bottom:0;mso-position-horizontal:absolute;mso-position-horizontal-relative:text;mso-position-vertical:absolute;mso-position-vertical-relative:text;mso-height-percent:0;mso-height-relative:margin;v-text-anchor:middle" o:gfxdata="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" fillcolor="#4472c4 [3204]" strokecolor="#09101d [484]" strokeweight="1pt">
-                <v:textbox>
-                  <w:txbxContent>
-                    <w:p>
-                      <w:pPr>
-                        <w:jc w:val="center"/>
-                        <w:rPr>
-                          <w:lang w:val="es-ES"/>
-                        </w:rPr>
-                      </w:pPr>
-                      <w:r>
-                        <w:rPr>
-                          <w:lang w:val="es-ES"/>
-                        </w:rPr>
-                        <w:t>n</w:t>
-                      </w:r>
-                    </w:p>
-                  </w:txbxContent>
-                </v:textbox>
-              </v:rect>
-            </w:pict>
-          </mc:Fallback>
-        </mc:AlternateContent>
-      </w:r>
-      <w:r>
-        <w:rPr>
-          <w:noProof/>
-        </w:rPr>
-        <mc:AlternateContent>
-          <mc:Choice Requires="wps">
-            <w:drawing>
-              <wp:anchor distT="0" distB="0" distL="114300" distR="114300" simplePos="0" relativeHeight="251659264" behindDoc="0" locked="0" layoutInCell="1" allowOverlap="1" wp14:anchorId="2F978382" wp14:editId="3DAB2B53">
-                <wp:simplePos x="0" y="0"/>
-                <wp:positionH relativeFrom="column">
-                  <wp:posOffset>434339</wp:posOffset>
-                </wp:positionH>
-                <wp:positionV relativeFrom="paragraph">
-                  <wp:posOffset>168275</wp:posOffset>
-                </wp:positionV>
-                <wp:extent cx="64135" cy="1123950"/>
-                <wp:effectExtent l="76200" t="0" r="31115" b="57150"/>
-                <wp:wrapNone/>
-                <wp:docPr id="645298723" name="Conector recto de flecha 4"/>
-                <wp:cNvGraphicFramePr/>
-                <a:graphic xmlns:a="http://schemas.openxmlformats.org/drawingml/2006/main">
-                  <a:graphicData uri="http://schemas.microsoft.com/office/word/2010/wordprocessingShape">
-                    <wps:wsp>
-                      <wps:cNvCnPr/>
-                      <wps:spPr>
-                        <a:xfrm flipH="1">
-                          <a:off x="0" y="0"/>
-                          <a:ext cx="64135" cy="1123950"/>
-                        </a:xfrm>
-                        <a:prstGeom prst="straightConnector1">
-                          <a:avLst/>
-                        </a:prstGeom>
-                        <a:ln>
-                          <a:tailEnd type="triangle"/>
-                        </a:ln>
-                      </wps:spPr>
-                      <wps:style>
-                        <a:lnRef idx="1">
-                          <a:schemeClr val="accent1"/>
-                        </a:lnRef>
-                        <a:fillRef idx="0">
-                          <a:schemeClr val="accent1"/>
-                        </a:fillRef>
-                        <a:effectRef idx="0">
-                          <a:schemeClr val="accent1"/>
-                        </a:effectRef>
-                        <a:fontRef idx="minor">
-                          <a:schemeClr val="tx1"/>
-                        </a:fontRef>
-                      </wps:style>
-                      <wps:bodyPr/>
-                    </wps:wsp>
-                  </a:graphicData>
-                </a:graphic>
-                <wp14:sizeRelH relativeFrom="margin">
-                  <wp14:pctWidth>0</wp14:pctWidth>
-                </wp14:sizeRelH>
-                <wp14:sizeRelV relativeFrom="margin">
-                  <wp14:pctHeight>0</wp14:pctHeight>
-                </wp14:sizeRelV>
-              </wp:anchor>
-            </w:drawing>
-          </mc:Choice>
-          <mc:Fallback>
-            <w:pict>
-              <v:shape w14:anchorId="14A3C3FF" id="Conector recto de flecha 4" o:spid="_x0000_s1026" type="#_x0000_t32" style="position:absolute;margin-left:34.2pt;margin-top:13.25pt;width:5.05pt;height:88.5pt;flip:x;z-index:251659264;visibility:visible;mso-wrap-style:square;mso-width-percent:0;mso-height-percent:0;mso-wrap-distance-left:9pt;mso-wrap-distance-top:0;mso-wrap-distance-right:9pt;mso-wrap-distance-bottom:0;mso-position-horizontal:absolute;mso-position-horizontal-relative:text;mso-position-vertical:absolute;mso-position-vertical-relative:text;mso-width-percent:0;mso-height-percent:0;mso-width-relative:margin;mso-height-relative:margin" o:gfxdata="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" strokecolor="#4472c4 [3204]" strokeweight=".5pt">
-                <v:stroke endarrow="block" joinstyle="miter"/>
-              </v:shape>
-            </w:pict>
-          </mc:Fallback>
-        </mc:AlternateContent>
-      </w:r>
-    </w:p>
-    <w:p>
-      <w:r>
-        <w:rPr>
-          <w:noProof/>
-        </w:rPr>
-        <mc:AlternateContent>
-          <mc:Choice Requires="wps">
-            <w:drawing>
-              <wp:anchor distT="0" distB="0" distL="114300" distR="114300" simplePos="0" relativeHeight="251676672" behindDoc="0" locked="0" layoutInCell="1" allowOverlap="1" wp14:anchorId="25B52688" wp14:editId="495EDE35">
-                <wp:simplePos x="0" y="0"/>
-                <wp:positionH relativeFrom="column">
-                  <wp:posOffset>1339215</wp:posOffset>
-                </wp:positionH>
-                <wp:positionV relativeFrom="paragraph">
-                  <wp:posOffset>6985</wp:posOffset>
-                </wp:positionV>
-                <wp:extent cx="247650" cy="247650"/>
-                <wp:effectExtent l="0" t="0" r="19050" b="19050"/>
-                <wp:wrapNone/>
-                <wp:docPr id="1415212949" name="Rectángulo 21"/>
-                <wp:cNvGraphicFramePr/>
-                <a:graphic xmlns:a="http://schemas.openxmlformats.org/drawingml/2006/main">
-                  <a:graphicData uri="http://schemas.microsoft.com/office/word/2010/wordprocessingShape">
-                    <wps:wsp>
-                      <wps:cNvSpPr/>
-                      <wps:spPr>
-                        <a:xfrm>
-                          <a:off x="0" y="0"/>
-                          <a:ext cx="247650" cy="247650"/>
-                        </a:xfrm>
-                        <a:prstGeom prst="rect">
-                          <a:avLst/>
-                        </a:prstGeom>
-                      </wps:spPr>
-                      <wps:style>
-                        <a:lnRef idx="2">
-                          <a:schemeClr val="accent1">
-                            <a:shade val="15000"/>
-                          </a:schemeClr>
-                        </a:lnRef>
-                        <a:fillRef idx="1">
-                          <a:schemeClr val="accent1"/>
-                        </a:fillRef>
-                        <a:effectRef idx="0">
-                          <a:schemeClr val="accent1"/>
-                        </a:effectRef>
-                        <a:fontRef idx="minor">
-                          <a:schemeClr val="lt1"/>
-                        </a:fontRef>
-                      </wps:style>
-                      <wps:txbx>
-                        <w:txbxContent>
-                          <w:p>
-                            <w:pPr>
-                              <w:jc w:val="center"/>
-                              <w:rPr>
-                                <w:lang w:val="es-ES"/>
-                              </w:rPr>
-                            </w:pPr>
-                            <w:r>
-                              <w:rPr>
-                                <w:lang w:val="es-ES"/>
-                              </w:rPr>
-                              <w:t>n</w:t>
-                            </w:r>
-                          </w:p>
-                        </w:txbxContent>
-                      </wps:txbx>
-                      <wps:bodyPr rot="0" spcFirstLastPara="0" vertOverflow="overflow" horzOverflow="overflow" vert="horz" wrap="square" lIns="91440" tIns="45720" rIns="91440" bIns="45720" numCol="1" spcCol="0" rtlCol="0" fromWordArt="0" anchor="ctr" anchorCtr="0" forceAA="0" compatLnSpc="1">
-                        <a:prstTxWarp prst="textNoShape">
-                          <a:avLst/>
-                        </a:prstTxWarp>
-                        <a:noAutofit/>
-                      </wps:bodyPr>
-                    </wps:wsp>
-                  </a:graphicData>
-                </a:graphic>
-                <wp14:sizeRelV relativeFrom="margin">
-                  <wp14:pctHeight>0</wp14:pctHeight>
-                </wp14:sizeRelV>
-              </wp:anchor>
-            </w:drawing>
-          </mc:Choice>
-          <mc:Fallback>
-            <w:pict>
-              <v:rect w14:anchorId="25B52688" id="Rectángulo 21" o:spid="_x0000_s1036" style="position:absolute;margin-left:105.45pt;margin-top:.55pt;width:19.5pt;height:19.5pt;z-index:251676672;visibility:visible;mso-wrap-style:square;mso-height-percent:0;mso-wrap-distance-left:9pt;mso-wrap-distance-top:0;mso-wrap-distance-right:9pt;mso-wrap-distance-bottom:0;mso-position-horizontal:absolute;mso-position-horizontal-relative:text;mso-position-vertical:absolute;mso-position-vertical-relative:text;mso-height-percent:0;mso-height-relative:margin;v-text-anchor:middle" o:gfxdata="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" fillcolor="#4472c4 [3204]" strokecolor="#09101d [484]" strokeweight="1pt">
+              <v:rect w14:anchorId="25B52688" id="Rectángulo 21" o:spid="_x0000_s1036" style="position:absolute;margin-left:105.45pt;margin-top:.55pt;width:19.5pt;height:19.5pt;z-index:251676672;visibility:visible;mso-wrap-style:square;mso-height-percent:0;mso-wrap-distance-left:9pt;mso-wrap-distance-top:0;mso-wrap-distance-right:9pt;mso-wrap-distance-bottom:0;mso-position-horizontal:absolute;mso-position-horizontal-relative:text;mso-position-vertical:absolute;mso-position-vertical-relative:text;mso-height-percent:0;mso-height-relative:margin;v-text-anchor:middle" o:gfxdata="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" fillcolor="#4472c4 [3204]" strokecolor="#09101d [484]" strokeweight="1pt">
                 <v:textbox>
                   <w:txbxContent>
                     <w:p>
@@ -2309,7 +2397,7 @@
               </wp:anchor>
             </w:drawing>
           </mc:Choice>
-          <mc:Fallback>
+          <mc:Fallback xmlns:w16sdtdh="http://schemas.microsoft.com/office/word/2020/wordml/sdtdatahash" xmlns:w16="http://schemas.microsoft.com/office/word/2018/wordml" xmlns:w16cex="http://schemas.microsoft.com/office/word/2018/wordml/cex" xmlns:oel="http://schemas.microsoft.com/office/2019/extlst">
             <w:pict>
               <v:rect w14:anchorId="07047EDA" id="Rectángulo 12" o:spid="_x0000_s1037" style="position:absolute;margin-left:388.95pt;margin-top:.55pt;width:18pt;height:18.75pt;z-index:251667456;visibility:visible;mso-wrap-style:square;mso-wrap-distance-left:9pt;mso-wrap-distance-top:0;mso-wrap-distance-right:9pt;mso-wrap-distance-bottom:0;mso-position-horizontal:absolute;mso-position-horizontal-relative:text;mso-position-vertical:absolute;mso-position-vertical-relative:text;v-text-anchor:middle" o:gfxdata="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" fillcolor="#4472c4 [3204]" strokecolor="#09101d [484]" strokeweight="1pt">
                 <v:textbox>
@@ -2338,7 +2426,7 @@
     </w:p>
     <w:tbl>
       <w:tblPr>
-        <w:tblStyle w:val="Tablaconcuadrcula"/>
+        <w:tblStyle w:val="TableGrid"/>
         <w:tblpPr w:leftFromText="141" w:rightFromText="141" w:vertAnchor="text" w:horzAnchor="page" w:tblpX="8836" w:tblpY="177"/>
         <w:tblW w:w="0" w:type="auto"/>
         <w:tblLook w:val="04A0" w:firstRow="1" w:lastRow="0" w:firstColumn="1" w:lastColumn="0" w:noHBand="0" w:noVBand="1"/>
@@ -2371,9 +2459,11 @@
             <w:tcW w:w="2412" w:type="dxa"/>
           </w:tcPr>
           <w:p>
+            <w:proofErr w:type="spellStart"/>
             <w:r>
               <w:t>Id_parentesco</w:t>
             </w:r>
+            <w:proofErr w:type="spellEnd"/>
           </w:p>
         </w:tc>
       </w:tr>
@@ -2386,9 +2476,11 @@
             <w:tcW w:w="2412" w:type="dxa"/>
           </w:tcPr>
           <w:p>
+            <w:proofErr w:type="spellStart"/>
             <w:r>
               <w:t>nombreParentesco</w:t>
             </w:r>
+            <w:proofErr w:type="spellEnd"/>
           </w:p>
         </w:tc>
       </w:tr>
@@ -2396,7 +2488,7 @@
     <w:p/>
     <w:tbl>
       <w:tblPr>
-        <w:tblStyle w:val="Tablaconcuadrcula"/>
+        <w:tblStyle w:val="TableGrid"/>
         <w:tblpPr w:leftFromText="141" w:rightFromText="141" w:vertAnchor="text" w:horzAnchor="margin" w:tblpXSpec="center" w:tblpY="132"/>
         <w:tblW w:w="0" w:type="auto"/>
         <w:tblLook w:val="04A0" w:firstRow="1" w:lastRow="0" w:firstColumn="1" w:lastColumn="0" w:noHBand="0" w:noVBand="1"/>
@@ -2429,9 +2521,11 @@
             <w:tcW w:w="2562" w:type="dxa"/>
           </w:tcPr>
           <w:p>
+            <w:proofErr w:type="spellStart"/>
             <w:r>
               <w:t>Id_division</w:t>
             </w:r>
+            <w:proofErr w:type="spellEnd"/>
           </w:p>
         </w:tc>
       </w:tr>
@@ -2444,9 +2538,11 @@
             <w:tcW w:w="2562" w:type="dxa"/>
           </w:tcPr>
           <w:p>
+            <w:proofErr w:type="spellStart"/>
             <w:r>
               <w:t>nombreDivision</w:t>
             </w:r>
+            <w:proofErr w:type="spellEnd"/>
           </w:p>
         </w:tc>
       </w:tr>
@@ -2531,7 +2627,7 @@
               </wp:anchor>
             </w:drawing>
           </mc:Choice>
-          <mc:Fallback>
+          <mc:Fallback xmlns:w16sdtdh="http://schemas.microsoft.com/office/word/2020/wordml/sdtdatahash" xmlns:w16="http://schemas.microsoft.com/office/word/2018/wordml" xmlns:w16cex="http://schemas.microsoft.com/office/word/2018/wordml/cex" xmlns:oel="http://schemas.microsoft.com/office/2019/extlst">
             <w:pict>
               <v:rect w14:anchorId="7A24EA28" id="Rectángulo 24" o:spid="_x0000_s1038" style="position:absolute;margin-left:7.2pt;margin-top:12.55pt;width:21.75pt;height:21pt;z-index:251679744;visibility:visible;mso-wrap-style:square;mso-wrap-distance-left:9pt;mso-wrap-distance-top:0;mso-wrap-distance-right:9pt;mso-wrap-distance-bottom:0;mso-position-horizontal:absolute;mso-position-horizontal-relative:text;mso-position-vertical:absolute;mso-position-vertical-relative:text;v-text-anchor:middle" o:gfxdata="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" fillcolor="#4472c4 [3204]" strokecolor="#09101d [484]" strokeweight="1pt">
                 <v:textbox>
@@ -2560,7 +2656,7 @@
     </w:p>
     <w:tbl>
       <w:tblPr>
-        <w:tblStyle w:val="Tablaconcuadrcula"/>
+        <w:tblStyle w:val="TableGrid"/>
         <w:tblpPr w:leftFromText="141" w:rightFromText="141" w:vertAnchor="page" w:horzAnchor="margin" w:tblpY="9421"/>
         <w:tblW w:w="0" w:type="auto"/>
         <w:tblLook w:val="04A0" w:firstRow="1" w:lastRow="0" w:firstColumn="1" w:lastColumn="0" w:noHBand="0" w:noVBand="1"/>
@@ -2593,9 +2689,11 @@
             <w:tcW w:w="1828" w:type="dxa"/>
           </w:tcPr>
           <w:p>
+            <w:proofErr w:type="spellStart"/>
             <w:r>
               <w:t>Id_turno</w:t>
             </w:r>
+            <w:proofErr w:type="spellEnd"/>
           </w:p>
         </w:tc>
       </w:tr>
@@ -2608,9 +2706,11 @@
             <w:tcW w:w="1828" w:type="dxa"/>
           </w:tcPr>
           <w:p>
+            <w:proofErr w:type="spellStart"/>
             <w:r>
               <w:t>nombreTurno</w:t>
             </w:r>
+            <w:proofErr w:type="spellEnd"/>
           </w:p>
         </w:tc>
       </w:tr>
@@ -2696,7 +2796,7 @@
               </wp:anchor>
             </w:drawing>
           </mc:Choice>
-          <mc:Fallback>
+          <mc:Fallback xmlns:w16sdtdh="http://schemas.microsoft.com/office/word/2020/wordml/sdtdatahash" xmlns:w16="http://schemas.microsoft.com/office/word/2018/wordml" xmlns:w16cex="http://schemas.microsoft.com/office/word/2018/wordml/cex" xmlns:oel="http://schemas.microsoft.com/office/2019/extlst">
             <w:pict>
               <v:rect w14:anchorId="357A9702" id="Rectángulo 22" o:spid="_x0000_s1039" style="position:absolute;margin-left:124.95pt;margin-top:15.55pt;width:18.75pt;height:19.5pt;z-index:251677696;visibility:visible;mso-wrap-style:square;mso-wrap-distance-left:9pt;mso-wrap-distance-top:0;mso-wrap-distance-right:9pt;mso-wrap-distance-bottom:0;mso-position-horizontal:absolute;mso-position-horizontal-relative:text;mso-position-vertical:absolute;mso-position-vertical-relative:text;v-text-anchor:middle" o:gfxdata="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" fillcolor="#4472c4 [3204]" strokecolor="#09101d [484]" strokeweight="1pt">
                 <v:textbox>
@@ -2725,7 +2825,7 @@
     </w:p>
     <w:tbl>
       <w:tblPr>
-        <w:tblStyle w:val="Tablaconcuadrcula"/>
+        <w:tblStyle w:val="TableGrid"/>
         <w:tblpPr w:leftFromText="141" w:rightFromText="141" w:vertAnchor="text" w:horzAnchor="page" w:tblpX="3901" w:tblpY="358"/>
         <w:tblW w:w="0" w:type="auto"/>
         <w:tblLook w:val="04A0" w:firstRow="1" w:lastRow="0" w:firstColumn="1" w:lastColumn="0" w:noHBand="0" w:noVBand="1"/>
@@ -2758,9 +2858,11 @@
             <w:tcW w:w="2367" w:type="dxa"/>
           </w:tcPr>
           <w:p>
+            <w:proofErr w:type="spellStart"/>
             <w:r>
               <w:t>Id_especialidad</w:t>
             </w:r>
+            <w:proofErr w:type="spellEnd"/>
           </w:p>
         </w:tc>
       </w:tr>
@@ -2773,9 +2875,11 @@
             <w:tcW w:w="2367" w:type="dxa"/>
           </w:tcPr>
           <w:p>
+            <w:proofErr w:type="spellStart"/>
             <w:r>
               <w:t>nombreEspecialidad</w:t>
             </w:r>
+            <w:proofErr w:type="spellEnd"/>
           </w:p>
         </w:tc>
       </w:tr>
@@ -2794,7 +2898,7 @@
 </file>
 
 <file path=word/styles.xml><?xml version="1.0" encoding="utf-8"?>
-<w:styles xmlns:mc="http://schemas.openxmlformats.org/markup-compatibility/2006" xmlns:r="http://schemas.openxmlformats.org/officeDocument/2006/relationships" xmlns:w="http://schemas.openxmlformats.org/wordprocessingml/2006/main" xmlns:w14="http://schemas.microsoft.com/office/word/2010/wordml" xmlns:w15="http://schemas.microsoft.com/office/word/2012/wordml" xmlns:w16cex="http://schemas.microsoft.com/office/word/2018/wordml/cex" xmlns:w16cid="http://schemas.microsoft.com/office/word/2016/wordml/cid" xmlns:w16="http://schemas.microsoft.com/office/word/2018/wordml" xmlns:w16sdtdh="http://schemas.microsoft.com/office/word/2020/wordml/sdtdatahash" xmlns:w16se="http://schemas.microsoft.com/office/word/2015/wordml/symex" mc:Ignorable="w14 w15 w16se w16cid w16 w16cex w16sdtdh">
+<w:styles xmlns:mc="http://schemas.openxmlformats.org/markup-compatibility/2006" xmlns:r="http://schemas.openxmlformats.org/officeDocument/2006/relationships" xmlns:w="http://schemas.openxmlformats.org/wordprocessingml/2006/main" xmlns:w14="http://schemas.microsoft.com/office/word/2010/wordml" xmlns:w15="http://schemas.microsoft.com/office/word/2012/wordml" xmlns:w16cid="http://schemas.microsoft.com/office/word/2016/wordml/cid" xmlns:w16se="http://schemas.microsoft.com/office/word/2015/wordml/symex" mc:Ignorable="w14 w15 w16se w16cid">
   <w:docDefaults>
     <w:rPrDefault>
       <w:rPr>
@@ -3192,13 +3296,13 @@
     <w:name w:val="Normal"/>
     <w:qFormat/>
   </w:style>
-  <w:style w:type="character" w:default="1" w:styleId="Fuentedeprrafopredeter">
+  <w:style w:type="character" w:default="1" w:styleId="DefaultParagraphFont">
     <w:name w:val="Default Paragraph Font"/>
     <w:uiPriority w:val="1"/>
     <w:semiHidden/>
     <w:unhideWhenUsed/>
   </w:style>
-  <w:style w:type="table" w:default="1" w:styleId="Tablanormal">
+  <w:style w:type="table" w:default="1" w:styleId="TableNormal">
     <w:name w:val="Normal Table"/>
     <w:uiPriority w:val="99"/>
     <w:semiHidden/>
@@ -3213,15 +3317,15 @@
       </w:tblCellMar>
     </w:tblPr>
   </w:style>
-  <w:style w:type="numbering" w:default="1" w:styleId="Sinlista">
+  <w:style w:type="numbering" w:default="1" w:styleId="NoList">
     <w:name w:val="No List"/>
     <w:uiPriority w:val="99"/>
     <w:semiHidden/>
     <w:unhideWhenUsed/>
   </w:style>
-  <w:style w:type="table" w:styleId="Tablaconcuadrcula">
+  <w:style w:type="table" w:styleId="TableGrid">
     <w:name w:val="Table Grid"/>
-    <w:basedOn w:val="Tablanormal"/>
+    <w:basedOn w:val="TableNormal"/>
     <w:uiPriority w:val="39"/>
     <w:rsid w:val="002E3BEA"/>
     <w:pPr>

</xml_diff>